<commit_message>
modified:   "201600130051_\345\221\250\351\222\212\345\261\271_\350\256\272\346\226\207.docx" 	modified:   note.txt 	new file:   "~$1600130051_\345\221\250\351\222\212\345\261\271_\350\256\272\346\226\207.docx" 	new file:   ~WRL1658.tmp
</commit_message>
<xml_diff>
--- a/201600130051_周钊屹_论文.docx
+++ b/201600130051_周钊屹_论文.docx
@@ -28,7 +28,7 @@
           <w:rFonts w:ascii="Times New Roman" w:eastAsia="宋体"/>
           <w:sz w:val="21"/>
         </w:rPr>
-        <w:object w:dxaOrig="0" w:dyaOrig="0" w14:anchorId="5817C41F">
+        <w:object w:dxaOrig="1440" w:dyaOrig="1440" w14:anchorId="5817C41F">
           <v:shapetype id="_x0000_t75" coordsize="21600,21600" o:spt="75" o:preferrelative="t" path="m@4@5l@4@11@9@11@9@5xe" filled="f" stroked="f">
             <v:stroke joinstyle="miter"/>
             <v:formulas>
@@ -53,7 +53,7 @@
             <o:lock v:ext="edit" aspectratio="f"/>
             <w10:wrap type="topAndBottom"/>
           </v:shape>
-          <o:OLEObject Type="Embed" ProgID="Word.Picture.8" ShapeID="对象 231" DrawAspect="Content" ObjectID="_1649508386" r:id="rId9">
+          <o:OLEObject Type="Embed" ProgID="Word.Picture.8" ShapeID="对象 231" DrawAspect="Content" ObjectID="_1649622014" r:id="rId9">
             <o:FieldCodes>\* MERGEFORMAT</o:FieldCodes>
           </o:OLEObject>
         </w:object>
@@ -2457,23 +2457,7 @@
             <w:rFonts w:ascii="黑体" w:eastAsia="黑体" w:hAnsi="黑体" w:hint="eastAsia"/>
             <w:noProof/>
           </w:rPr>
-          <w:t>实现</w:t>
-        </w:r>
-        <w:r>
-          <w:rPr>
-            <w:rStyle w:val="af7"/>
-            <w:rFonts w:ascii="黑体" w:eastAsia="黑体" w:hAnsi="黑体" w:hint="eastAsia"/>
-            <w:noProof/>
-          </w:rPr>
-          <w:t>与</w:t>
-        </w:r>
-        <w:r>
-          <w:rPr>
-            <w:rStyle w:val="af7"/>
-            <w:rFonts w:ascii="黑体" w:eastAsia="黑体" w:hAnsi="黑体" w:hint="eastAsia"/>
-            <w:noProof/>
-          </w:rPr>
-          <w:t>测试</w:t>
+          <w:t>实现与测试</w:t>
         </w:r>
         <w:r>
           <w:rPr>
@@ -4675,14 +4659,14 @@
         <w:rPr>
           <w:rFonts w:hint="eastAsia"/>
         </w:rPr>
-        <w:t>利用知网</w:t>
+        <w:t>利用知网的</w:t>
       </w:r>
       <w:proofErr w:type="gramEnd"/>
       <w:r>
         <w:rPr>
           <w:rFonts w:hint="eastAsia"/>
         </w:rPr>
-        <w:t>的计量可视化功能显示出总体趋势分析</w:t>
+        <w:t>计量可视化功能显示出总体趋势分析</w:t>
       </w:r>
       <w:r>
         <w:rPr>
@@ -7148,9 +7132,6 @@
     <w:p>
       <w:pPr>
         <w:ind w:firstLine="420"/>
-        <w:rPr>
-          <w:rFonts w:hint="eastAsia"/>
-        </w:rPr>
       </w:pPr>
       <w:r>
         <w:rPr>
@@ -7361,9 +7342,6 @@
     <w:p>
       <w:pPr>
         <w:ind w:firstLine="420"/>
-        <w:rPr>
-          <w:rFonts w:hint="eastAsia"/>
-        </w:rPr>
       </w:pPr>
       <w:r>
         <w:t>Git</w:t>
@@ -7479,9 +7457,6 @@
     <w:p>
       <w:pPr>
         <w:ind w:firstLine="420"/>
-        <w:rPr>
-          <w:rFonts w:hint="eastAsia"/>
-        </w:rPr>
       </w:pPr>
       <w:r>
         <w:rPr>
@@ -7515,9 +7490,6 @@
     <w:p>
       <w:pPr>
         <w:ind w:firstLine="420"/>
-        <w:rPr>
-          <w:rFonts w:hint="eastAsia"/>
-        </w:rPr>
       </w:pPr>
       <w:r>
         <w:rPr>
@@ -7559,13 +7531,7 @@
         <w:rPr>
           <w:rFonts w:hint="eastAsia"/>
         </w:rPr>
-        <w:t>来实现图形界面。</w:t>
-      </w:r>
-      <w:r>
-        <w:rPr>
-          <w:rFonts w:hint="eastAsia"/>
-        </w:rPr>
-        <w:t>而</w:t>
+        <w:t>来实现图形界面。而</w:t>
       </w:r>
       <w:r>
         <w:rPr>
@@ -7580,13 +7546,7 @@
         <w:rPr>
           <w:rFonts w:hint="eastAsia"/>
         </w:rPr>
-        <w:t>本身的界面并不好看</w:t>
-      </w:r>
-      <w:r>
-        <w:rPr>
-          <w:rFonts w:hint="eastAsia"/>
-        </w:rPr>
-        <w:t>，所以在完成基本功</w:t>
+        <w:t>本身的界面并不好看，所以在完成基本功</w:t>
       </w:r>
       <w:proofErr w:type="gramStart"/>
       <w:r>
@@ -7646,9 +7606,6 @@
     <w:p>
       <w:pPr>
         <w:ind w:firstLine="420"/>
-        <w:rPr>
-          <w:rFonts w:hint="eastAsia"/>
-        </w:rPr>
       </w:pPr>
       <w:r>
         <w:t>Git</w:t>
@@ -7844,9 +7801,6 @@
       <w:pPr>
         <w:pStyle w:val="ae"/>
         <w:ind w:firstLineChars="0"/>
-        <w:rPr>
-          <w:rFonts w:hint="eastAsia"/>
-        </w:rPr>
       </w:pPr>
       <w:r>
         <w:rPr>
@@ -7872,8 +7826,6 @@
         </w:rPr>
         <w:t>保证数据不被影响，或者可以保存进度之后继续，不过前者实现起来更简单。</w:t>
       </w:r>
-      <w:bookmarkStart w:id="22" w:name="_GoBack"/>
-      <w:bookmarkEnd w:id="22"/>
     </w:p>
     <w:p>
       <w:pPr>
@@ -7955,9 +7907,6 @@
     <w:p>
       <w:pPr>
         <w:ind w:firstLine="420"/>
-        <w:rPr>
-          <w:rFonts w:hint="eastAsia"/>
-        </w:rPr>
       </w:pPr>
       <w:r>
         <w:rPr>
@@ -8006,9 +7955,6 @@
     <w:p>
       <w:pPr>
         <w:ind w:firstLine="420"/>
-        <w:rPr>
-          <w:rFonts w:hint="eastAsia"/>
-        </w:rPr>
       </w:pPr>
       <w:r>
         <w:rPr>
@@ -8036,9 +7982,6 @@
     <w:p>
       <w:pPr>
         <w:ind w:firstLine="420"/>
-        <w:rPr>
-          <w:rFonts w:hint="eastAsia"/>
-        </w:rPr>
       </w:pPr>
       <w:r>
         <w:rPr>
@@ -8100,7 +8043,7 @@
           <w:szCs w:val="30"/>
         </w:rPr>
       </w:pPr>
-      <w:bookmarkStart w:id="23" w:name="_Toc38890724"/>
+      <w:bookmarkStart w:id="22" w:name="_Toc38890724"/>
       <w:r>
         <w:rPr>
           <w:rFonts w:ascii="黑体" w:eastAsia="黑体" w:hAnsi="黑体" w:hint="eastAsia"/>
@@ -8110,7 +8053,7 @@
         <w:lastRenderedPageBreak/>
         <w:t>系统设计</w:t>
       </w:r>
-      <w:bookmarkEnd w:id="23"/>
+      <w:bookmarkEnd w:id="22"/>
     </w:p>
     <w:p>
       <w:pPr>
@@ -8121,7 +8064,7 @@
           <w:szCs w:val="28"/>
         </w:rPr>
       </w:pPr>
-      <w:bookmarkStart w:id="24" w:name="_Toc38890725"/>
+      <w:bookmarkStart w:id="23" w:name="_Toc38890725"/>
       <w:r>
         <w:rPr>
           <w:rFonts w:ascii="黑体" w:eastAsia="黑体" w:hAnsi="黑体" w:hint="eastAsia"/>
@@ -8130,7 +8073,7 @@
         </w:rPr>
         <w:t>工作流程</w:t>
       </w:r>
-      <w:bookmarkEnd w:id="24"/>
+      <w:bookmarkEnd w:id="23"/>
     </w:p>
     <w:p>
       <w:pPr>
@@ -8159,7 +8102,7 @@
           <w:szCs w:val="28"/>
         </w:rPr>
       </w:pPr>
-      <w:bookmarkStart w:id="25" w:name="_Toc38890726"/>
+      <w:bookmarkStart w:id="24" w:name="_Toc38890726"/>
       <w:r>
         <w:rPr>
           <w:rFonts w:ascii="黑体" w:eastAsia="黑体" w:hAnsi="黑体" w:hint="eastAsia"/>
@@ -8168,7 +8111,7 @@
         </w:rPr>
         <w:t>系统模块设计</w:t>
       </w:r>
-      <w:bookmarkEnd w:id="25"/>
+      <w:bookmarkEnd w:id="24"/>
     </w:p>
     <w:p>
       <w:pPr>
@@ -8179,7 +8122,7 @@
           <w:szCs w:val="28"/>
         </w:rPr>
       </w:pPr>
-      <w:bookmarkStart w:id="26" w:name="_Toc38890727"/>
+      <w:bookmarkStart w:id="25" w:name="_Toc38890727"/>
       <w:r>
         <w:rPr>
           <w:rFonts w:ascii="黑体" w:eastAsia="黑体" w:hAnsi="黑体" w:hint="eastAsia"/>
@@ -8188,7 +8131,7 @@
         </w:rPr>
         <w:t>系统数据库设计</w:t>
       </w:r>
-      <w:bookmarkEnd w:id="26"/>
+      <w:bookmarkEnd w:id="25"/>
     </w:p>
     <w:p/>
     <w:p>
@@ -8245,7 +8188,7 @@
           <w:szCs w:val="30"/>
         </w:rPr>
       </w:pPr>
-      <w:bookmarkStart w:id="27" w:name="_Toc38890728"/>
+      <w:bookmarkStart w:id="26" w:name="_Toc38890728"/>
       <w:r>
         <w:rPr>
           <w:rFonts w:ascii="黑体" w:eastAsia="黑体" w:hAnsi="黑体" w:hint="eastAsia"/>
@@ -8255,7 +8198,7 @@
         <w:lastRenderedPageBreak/>
         <w:t>实现与测试</w:t>
       </w:r>
-      <w:bookmarkEnd w:id="27"/>
+      <w:bookmarkEnd w:id="26"/>
     </w:p>
     <w:p>
       <w:pPr>
@@ -8266,7 +8209,7 @@
           <w:szCs w:val="28"/>
         </w:rPr>
       </w:pPr>
-      <w:bookmarkStart w:id="28" w:name="_Toc38890729"/>
+      <w:bookmarkStart w:id="27" w:name="_Toc38890729"/>
       <w:r>
         <w:rPr>
           <w:rFonts w:ascii="黑体" w:eastAsia="黑体" w:hAnsi="黑体" w:hint="eastAsia"/>
@@ -8283,7 +8226,236 @@
         </w:rPr>
         <w:t>实现</w:t>
       </w:r>
+      <w:bookmarkEnd w:id="27"/>
+    </w:p>
+    <w:p>
+      <w:pPr>
+        <w:ind w:firstLine="420"/>
+      </w:pPr>
+      <w:r>
+        <w:rPr>
+          <w:rFonts w:hint="eastAsia"/>
+        </w:rPr>
+        <w:t>文章该部分详细对基本功能进行阐述，每个功能主要分成对功能实现的描述和界面效果展示以及关键代码示例。</w:t>
+      </w:r>
+    </w:p>
+    <w:p>
+      <w:pPr>
+        <w:pStyle w:val="ae"/>
+        <w:numPr>
+          <w:ilvl w:val="3"/>
+          <w:numId w:val="11"/>
+        </w:numPr>
+        <w:ind w:firstLineChars="0"/>
+      </w:pPr>
+      <w:r>
+        <w:rPr>
+          <w:rFonts w:hint="eastAsia"/>
+        </w:rPr>
+        <w:t>登录界面</w:t>
+      </w:r>
+      <w:r>
+        <w:rPr>
+          <w:rFonts w:hint="eastAsia"/>
+        </w:rPr>
+        <w:t>以及新项目的创建</w:t>
+      </w:r>
+    </w:p>
+    <w:p>
+      <w:pPr>
+        <w:pStyle w:val="ae"/>
+        <w:numPr>
+          <w:ilvl w:val="0"/>
+          <w:numId w:val="22"/>
+        </w:numPr>
+        <w:ind w:firstLineChars="0"/>
+        <w:rPr>
+          <w:rFonts w:hint="eastAsia"/>
+        </w:rPr>
+      </w:pPr>
+      <w:r>
+        <w:rPr>
+          <w:rFonts w:hint="eastAsia"/>
+        </w:rPr>
+        <w:t>功能实现</w:t>
+      </w:r>
+    </w:p>
+    <w:p>
+      <w:pPr>
+        <w:pStyle w:val="ae"/>
+        <w:ind w:firstLineChars="0"/>
+      </w:pPr>
+      <w:r>
+        <w:rPr>
+          <w:rFonts w:hint="eastAsia"/>
+        </w:rPr>
+        <w:t>登录界面是软件的基本功能，主要涉及对数据库中用户的账号密码的一些管理，用户注册和登录需要在数据库中进行相应的查找和插入。这个部分</w:t>
+      </w:r>
+      <w:r>
+        <w:rPr>
+          <w:rFonts w:hint="eastAsia"/>
+        </w:rPr>
+        <w:t>还需要进行整体构思，之后用户的合作项目需要存储在什么地方。最开始的思路是不租用服务器，直接利用</w:t>
+      </w:r>
+      <w:proofErr w:type="spellStart"/>
+      <w:r>
+        <w:t>Gitee</w:t>
+      </w:r>
+      <w:proofErr w:type="spellEnd"/>
+      <w:r>
+        <w:rPr>
+          <w:rFonts w:hint="eastAsia"/>
+        </w:rPr>
+        <w:t>提供的空间来模拟有服务器的情况，即自己注册一个</w:t>
+      </w:r>
+      <w:proofErr w:type="spellStart"/>
+      <w:r>
+        <w:rPr>
+          <w:rFonts w:hint="eastAsia"/>
+        </w:rPr>
+        <w:t>G</w:t>
+      </w:r>
+      <w:r>
+        <w:t>itee</w:t>
+      </w:r>
+      <w:proofErr w:type="spellEnd"/>
+      <w:r>
+        <w:rPr>
+          <w:rFonts w:hint="eastAsia"/>
+        </w:rPr>
+        <w:t>的账号，然后在自己软件创建用户时，只在数据库中进行记录，真正需要创建项目时，直接通过网络爬虫的方式发送请求，在</w:t>
+      </w:r>
+      <w:proofErr w:type="spellStart"/>
+      <w:r>
+        <w:rPr>
+          <w:rFonts w:hint="eastAsia"/>
+        </w:rPr>
+        <w:t>G</w:t>
+      </w:r>
+      <w:r>
+        <w:t>itee</w:t>
+      </w:r>
+      <w:proofErr w:type="spellEnd"/>
+      <w:r>
+        <w:rPr>
+          <w:rFonts w:hint="eastAsia"/>
+        </w:rPr>
+        <w:t>中创建一个用户名加项目名称作为项目名称的项目，只是由于</w:t>
+      </w:r>
+      <w:proofErr w:type="spellStart"/>
+      <w:r>
+        <w:rPr>
+          <w:rFonts w:hint="eastAsia"/>
+        </w:rPr>
+        <w:t>G</w:t>
+      </w:r>
+      <w:r>
+        <w:t>itee</w:t>
+      </w:r>
+      <w:proofErr w:type="spellEnd"/>
+      <w:r>
+        <w:rPr>
+          <w:rFonts w:hint="eastAsia"/>
+        </w:rPr>
+        <w:t>或者</w:t>
+      </w:r>
+      <w:r>
+        <w:rPr>
+          <w:rFonts w:hint="eastAsia"/>
+        </w:rPr>
+        <w:t>G</w:t>
+      </w:r>
+      <w:r>
+        <w:t>itHub</w:t>
+      </w:r>
+      <w:r>
+        <w:rPr>
+          <w:rFonts w:hint="eastAsia"/>
+        </w:rPr>
+        <w:t>每次创建项目时都需要手动点击创建项目，网络爬虫写起来有点繁琐，所以还是租借了服务器。</w:t>
+      </w:r>
+    </w:p>
+    <w:p>
+      <w:pPr>
+        <w:pStyle w:val="ae"/>
+        <w:ind w:firstLineChars="0"/>
+        <w:rPr>
+          <w:rFonts w:hint="eastAsia"/>
+        </w:rPr>
+      </w:pPr>
+      <w:r>
+        <w:rPr>
+          <w:rFonts w:hint="eastAsia"/>
+        </w:rPr>
+        <w:t>整个流程为，在软件中创建用户时，除了在数据库中插入用户和密码信息，还需要通过</w:t>
+      </w:r>
+      <w:r>
+        <w:rPr>
+          <w:rFonts w:hint="eastAsia"/>
+        </w:rPr>
+        <w:t>J</w:t>
+      </w:r>
+      <w:r>
+        <w:t>ava</w:t>
+      </w:r>
+      <w:r>
+        <w:rPr>
+          <w:rFonts w:hint="eastAsia"/>
+        </w:rPr>
+        <w:t>对远程服务器进行操纵，在远程服务器根目录下创建一个和创建的用户名同名的目录，这个目录之后就用于存放该用户创建的所有新项目。并且创建的项目都直接用裸仓库实现，</w:t>
+      </w:r>
+      <w:r>
+        <w:rPr>
+          <w:rFonts w:hint="eastAsia"/>
+        </w:rPr>
+        <w:t>即不让用户可以在远程服务器中进行任意的更改，在目录中只能看见</w:t>
+      </w:r>
+      <w:r>
+        <w:t>git</w:t>
+      </w:r>
+      <w:r>
+        <w:rPr>
+          <w:rFonts w:hint="eastAsia"/>
+        </w:rPr>
+        <w:t>运行所需要的文件，而没有用户自己创建的文件，无法当作工作仓库。</w:t>
+      </w:r>
+      <w:bookmarkStart w:id="28" w:name="_GoBack"/>
       <w:bookmarkEnd w:id="28"/>
+    </w:p>
+    <w:p>
+      <w:pPr>
+        <w:pStyle w:val="ae"/>
+        <w:numPr>
+          <w:ilvl w:val="0"/>
+          <w:numId w:val="22"/>
+        </w:numPr>
+        <w:ind w:firstLineChars="0"/>
+      </w:pPr>
+      <w:r>
+        <w:rPr>
+          <w:rFonts w:hint="eastAsia"/>
+        </w:rPr>
+        <w:t>界面展示</w:t>
+      </w:r>
+    </w:p>
+    <w:p>
+      <w:pPr>
+        <w:pStyle w:val="ae"/>
+        <w:numPr>
+          <w:ilvl w:val="0"/>
+          <w:numId w:val="22"/>
+        </w:numPr>
+        <w:ind w:firstLineChars="0"/>
+        <w:rPr>
+          <w:rFonts w:hint="eastAsia"/>
+        </w:rPr>
+      </w:pPr>
+      <w:r>
+        <w:rPr>
+          <w:rFonts w:hint="eastAsia"/>
+        </w:rPr>
+        <w:t>关键代码</w:t>
+      </w:r>
     </w:p>
     <w:p>
       <w:pPr>
@@ -9723,6 +9895,7 @@
         <w:docPartUnique/>
       </w:docPartObj>
     </w:sdtPr>
+    <w:sdtEndPr/>
     <w:sdtContent>
       <w:p>
         <w:pPr>
@@ -9769,6 +9942,7 @@
         <w:docPartUnique/>
       </w:docPartObj>
     </w:sdtPr>
+    <w:sdtEndPr/>
     <w:sdtContent>
       <w:p>
         <w:pPr>
@@ -11584,6 +11758,92 @@
     </w:lvl>
   </w:abstractNum>
   <w:abstractNum w:abstractNumId="17" w15:restartNumberingAfterBreak="0">
+    <w:nsid w:val="5D6537FF"/>
+    <w:multiLevelType w:val="hybridMultilevel"/>
+    <w:tmpl w:val="EE5CF244"/>
+    <w:lvl w:ilvl="0" w:tplc="08090011">
+      <w:start w:val="1"/>
+      <w:numFmt w:val="decimal"/>
+      <w:lvlText w:val="%1)"/>
+      <w:lvlJc w:val="left"/>
+      <w:pPr>
+        <w:ind w:left="785" w:hanging="360"/>
+      </w:pPr>
+    </w:lvl>
+    <w:lvl w:ilvl="1" w:tplc="08090019" w:tentative="1">
+      <w:start w:val="1"/>
+      <w:numFmt w:val="lowerLetter"/>
+      <w:lvlText w:val="%2."/>
+      <w:lvlJc w:val="left"/>
+      <w:pPr>
+        <w:ind w:left="1505" w:hanging="360"/>
+      </w:pPr>
+    </w:lvl>
+    <w:lvl w:ilvl="2" w:tplc="0809001B" w:tentative="1">
+      <w:start w:val="1"/>
+      <w:numFmt w:val="lowerRoman"/>
+      <w:lvlText w:val="%3."/>
+      <w:lvlJc w:val="right"/>
+      <w:pPr>
+        <w:ind w:left="2225" w:hanging="180"/>
+      </w:pPr>
+    </w:lvl>
+    <w:lvl w:ilvl="3" w:tplc="0809000F" w:tentative="1">
+      <w:start w:val="1"/>
+      <w:numFmt w:val="decimal"/>
+      <w:lvlText w:val="%4."/>
+      <w:lvlJc w:val="left"/>
+      <w:pPr>
+        <w:ind w:left="2945" w:hanging="360"/>
+      </w:pPr>
+    </w:lvl>
+    <w:lvl w:ilvl="4" w:tplc="08090019" w:tentative="1">
+      <w:start w:val="1"/>
+      <w:numFmt w:val="lowerLetter"/>
+      <w:lvlText w:val="%5."/>
+      <w:lvlJc w:val="left"/>
+      <w:pPr>
+        <w:ind w:left="3665" w:hanging="360"/>
+      </w:pPr>
+    </w:lvl>
+    <w:lvl w:ilvl="5" w:tplc="0809001B" w:tentative="1">
+      <w:start w:val="1"/>
+      <w:numFmt w:val="lowerRoman"/>
+      <w:lvlText w:val="%6."/>
+      <w:lvlJc w:val="right"/>
+      <w:pPr>
+        <w:ind w:left="4385" w:hanging="180"/>
+      </w:pPr>
+    </w:lvl>
+    <w:lvl w:ilvl="6" w:tplc="0809000F" w:tentative="1">
+      <w:start w:val="1"/>
+      <w:numFmt w:val="decimal"/>
+      <w:lvlText w:val="%7."/>
+      <w:lvlJc w:val="left"/>
+      <w:pPr>
+        <w:ind w:left="5105" w:hanging="360"/>
+      </w:pPr>
+    </w:lvl>
+    <w:lvl w:ilvl="7" w:tplc="08090019" w:tentative="1">
+      <w:start w:val="1"/>
+      <w:numFmt w:val="lowerLetter"/>
+      <w:lvlText w:val="%8."/>
+      <w:lvlJc w:val="left"/>
+      <w:pPr>
+        <w:ind w:left="5825" w:hanging="360"/>
+      </w:pPr>
+    </w:lvl>
+    <w:lvl w:ilvl="8" w:tplc="0809001B" w:tentative="1">
+      <w:start w:val="1"/>
+      <w:numFmt w:val="lowerRoman"/>
+      <w:lvlText w:val="%9."/>
+      <w:lvlJc w:val="right"/>
+      <w:pPr>
+        <w:ind w:left="6545" w:hanging="180"/>
+      </w:pPr>
+    </w:lvl>
+  </w:abstractNum>
+  <w:abstractNum w:abstractNumId="18" w15:restartNumberingAfterBreak="0">
     <w:nsid w:val="638B07DE"/>
     <w:multiLevelType w:val="multilevel"/>
     <w:tmpl w:val="74789782"/>
@@ -11699,7 +11959,7 @@
       </w:rPr>
     </w:lvl>
   </w:abstractNum>
-  <w:abstractNum w:abstractNumId="18" w15:restartNumberingAfterBreak="0">
+  <w:abstractNum w:abstractNumId="19" w15:restartNumberingAfterBreak="0">
     <w:nsid w:val="6CCA4088"/>
     <w:multiLevelType w:val="hybridMultilevel"/>
     <w:tmpl w:val="9048BA2E"/>
@@ -11944,7 +12204,7 @@
     </w:lvlOverride>
   </w:num>
   <w:num w:numId="10">
-    <w:abstractNumId w:val="17"/>
+    <w:abstractNumId w:val="18"/>
   </w:num>
   <w:num w:numId="11">
     <w:abstractNumId w:val="3"/>
@@ -12004,7 +12264,10 @@
     <w:abstractNumId w:val="13"/>
   </w:num>
   <w:num w:numId="21">
-    <w:abstractNumId w:val="18"/>
+    <w:abstractNumId w:val="19"/>
+  </w:num>
+  <w:num w:numId="22">
+    <w:abstractNumId w:val="17"/>
   </w:num>
 </w:numbering>
 </file>
@@ -12455,7 +12718,6 @@
         <w:numId w:val="11"/>
       </w:numPr>
       <w:spacing w:before="260" w:after="260"/>
-      <w:ind w:left="839" w:hanging="839"/>
       <w:outlineLvl w:val="1"/>
     </w:pPr>
     <w:rPr>
@@ -14139,7 +14401,7 @@
 </file>
 
 <file path=customXml/itemProps1.xml><?xml version="1.0" encoding="utf-8"?>
-<ds:datastoreItem xmlns:ds="http://schemas.openxmlformats.org/officeDocument/2006/customXml" ds:itemID="{8C0F1956-BAE9-49B1-924A-E2AE8E64EE08}">
+<ds:datastoreItem xmlns:ds="http://schemas.openxmlformats.org/officeDocument/2006/customXml" ds:itemID="{DCBBFAEA-8068-4908-80D0-4CE6E9A14F11}">
   <ds:schemaRefs>
     <ds:schemaRef ds:uri="http://schemas.openxmlformats.org/officeDocument/2006/bibliography"/>
   </ds:schemaRefs>

</xml_diff>

<commit_message>
modified:   "201600130051_\345\221\250\351\222\212\345\261\271_\350\256\272\346\226\207.docx" 	modified:   note.txt 	modified:   src/main/java/com/test/first_maven/Message.java 	deleted:    "~$1600130051_\345\221\250\351\222\212\345\261\271_\350\256\272\346\226\207.docx"
</commit_message>
<xml_diff>
--- a/201600130051_周钊屹_论文.docx
+++ b/201600130051_周钊屹_论文.docx
@@ -53,7 +53,7 @@
             <o:lock v:ext="edit" aspectratio="f"/>
             <w10:wrap type="topAndBottom"/>
           </v:shape>
-          <o:OLEObject Type="Embed" ProgID="Word.Picture.8" ShapeID="对象 231" DrawAspect="Content" ObjectID="_1649690583" r:id="rId9">
+          <o:OLEObject Type="Embed" ProgID="Word.Picture.8" ShapeID="对象 231" DrawAspect="Content" ObjectID="_1649706593" r:id="rId9">
             <o:FieldCodes>\* MERGEFORMAT</o:FieldCodes>
           </o:OLEObject>
         </w:object>
@@ -7814,7 +7814,21 @@
         <w:rPr>
           <w:rFonts w:hint="eastAsia"/>
         </w:rPr>
-        <w:t>或者数据库在运行时网络中断</w:t>
+        <w:t>或者数据库在运行</w:t>
+      </w:r>
+      <w:proofErr w:type="gramStart"/>
+      <w:r>
+        <w:rPr>
+          <w:rFonts w:hint="eastAsia"/>
+        </w:rPr>
+        <w:t>时网络</w:t>
+      </w:r>
+      <w:proofErr w:type="gramEnd"/>
+      <w:r>
+        <w:rPr>
+          <w:rFonts w:hint="eastAsia"/>
+        </w:rPr>
+        <w:t>中断</w:t>
       </w:r>
       <w:r>
         <w:rPr>
@@ -8493,7 +8507,21 @@
         <w:rPr>
           <w:rFonts w:hint="eastAsia"/>
         </w:rPr>
-        <w:t>对远程服务器进行操纵，在远程服务器根目录下创建一个和创建的用户名同名的目录，这个目录之后就用于存放该用户创建的所有新项目。并且创建的项目都直接用裸仓库实现，</w:t>
+        <w:t>对远程服务器进行操纵，在远程服务器根目录下创建一个和创建的用户名同名的目录，这个目录之后就用于存放该用户创建的所有新项目。并且创建的项目都</w:t>
+      </w:r>
+      <w:proofErr w:type="gramStart"/>
+      <w:r>
+        <w:rPr>
+          <w:rFonts w:hint="eastAsia"/>
+        </w:rPr>
+        <w:t>直接用裸仓库</w:t>
+      </w:r>
+      <w:proofErr w:type="gramEnd"/>
+      <w:r>
+        <w:rPr>
+          <w:rFonts w:hint="eastAsia"/>
+        </w:rPr>
+        <w:t>实现，</w:t>
       </w:r>
       <w:r>
         <w:rPr>
@@ -11302,9 +11330,6 @@
     <w:p>
       <w:pPr>
         <w:ind w:firstLine="420"/>
-        <w:rPr>
-          <w:rFonts w:hint="eastAsia"/>
-        </w:rPr>
       </w:pPr>
       <w:r>
         <w:rPr>
@@ -11513,10 +11538,7 @@
         <w:instrText>REF _Ref39052120 \h</w:instrText>
       </w:r>
       <w:r>
-        <w:instrText xml:space="preserve"> </w:instrText>
-      </w:r>
-      <w:r>
-        <w:instrText xml:space="preserve"> \* MERGEFORMAT </w:instrText>
+        <w:instrText xml:space="preserve">  \* MERGEFORMAT </w:instrText>
       </w:r>
       <w:r>
         <w:fldChar w:fldCharType="separate"/>
@@ -12957,9 +12979,6 @@
     <w:p>
       <w:pPr>
         <w:ind w:firstLine="420"/>
-        <w:rPr>
-          <w:rFonts w:hint="eastAsia"/>
-        </w:rPr>
       </w:pPr>
       <w:r>
         <w:fldChar w:fldCharType="begin"/>
@@ -12974,10 +12993,7 @@
         <w:instrText>REF _Ref39052120 \h</w:instrText>
       </w:r>
       <w:r>
-        <w:instrText xml:space="preserve"> </w:instrText>
-      </w:r>
-      <w:r>
-        <w:instrText xml:space="preserve"> \* MERGEFORMAT </w:instrText>
+        <w:instrText xml:space="preserve">  \* MERGEFORMAT </w:instrText>
       </w:r>
       <w:r>
         <w:fldChar w:fldCharType="separate"/>
@@ -13117,10 +13133,7 @@
         <w:instrText>REF _Ref39047683 \h</w:instrText>
       </w:r>
       <w:r>
-        <w:instrText xml:space="preserve"> </w:instrText>
-      </w:r>
-      <w:r>
-        <w:instrText xml:space="preserve"> \* MERGEFORMAT </w:instrText>
+        <w:instrText xml:space="preserve">  \* MERGEFORMAT </w:instrText>
       </w:r>
       <w:r>
         <w:fldChar w:fldCharType="separate"/>
@@ -13172,10 +13185,7 @@
         <w:instrText>REF _Ref39068249 \h</w:instrText>
       </w:r>
       <w:r>
-        <w:instrText xml:space="preserve"> </w:instrText>
-      </w:r>
-      <w:r>
-        <w:instrText xml:space="preserve"> \* MERGEFORMAT </w:instrText>
+        <w:instrText xml:space="preserve">  \* MERGEFORMAT </w:instrText>
       </w:r>
       <w:r>
         <w:fldChar w:fldCharType="separate"/>
@@ -13242,10 +13252,7 @@
         <w:instrText>REF _Ref39068284 \h</w:instrText>
       </w:r>
       <w:r>
-        <w:instrText xml:space="preserve"> </w:instrText>
-      </w:r>
-      <w:r>
-        <w:instrText xml:space="preserve"> \* MERGEFORMAT </w:instrText>
+        <w:instrText xml:space="preserve">  \* MERGEFORMAT </w:instrText>
       </w:r>
       <w:r>
         <w:fldChar w:fldCharType="separate"/>
@@ -13824,9 +13831,6 @@
     <w:p>
       <w:pPr>
         <w:ind w:firstLine="420"/>
-        <w:rPr>
-          <w:rFonts w:hint="eastAsia"/>
-        </w:rPr>
       </w:pPr>
       <w:r>
         <w:rPr>
@@ -14108,9 +14112,6 @@
     <w:p>
       <w:pPr>
         <w:ind w:firstLine="420"/>
-        <w:rPr>
-          <w:rFonts w:hint="eastAsia"/>
-        </w:rPr>
       </w:pPr>
       <w:r>
         <w:rPr>
@@ -15092,15 +15093,7 @@
                 <w:sz w:val="18"/>
                 <w:szCs w:val="18"/>
               </w:rPr>
-              <w:t xml:space="preserve">  </w:t>
-            </w:r>
-            <w:r>
-              <w:rPr>
-                <w:rFonts w:cs="Times New Roman"/>
-                <w:sz w:val="18"/>
-                <w:szCs w:val="18"/>
-              </w:rPr>
-              <w:t>git.rm(</w:t>
+              <w:t xml:space="preserve">  git.rm(</w:t>
             </w:r>
             <w:proofErr w:type="gramStart"/>
             <w:r>
@@ -15468,15 +15461,7 @@
                 <w:sz w:val="18"/>
                 <w:szCs w:val="18"/>
               </w:rPr>
-              <w:t xml:space="preserve">  </w:t>
-            </w:r>
-            <w:r>
-              <w:rPr>
-                <w:rFonts w:cs="Times New Roman"/>
-                <w:sz w:val="18"/>
-                <w:szCs w:val="18"/>
-              </w:rPr>
-              <w:t>branches.add(</w:t>
+              <w:t xml:space="preserve">  branches.add(</w:t>
             </w:r>
             <w:proofErr w:type="gramStart"/>
             <w:r>
@@ -15602,23 +15587,13 @@
                 <w:szCs w:val="18"/>
               </w:rPr>
             </w:pPr>
-            <w:proofErr w:type="gramStart"/>
-            <w:r>
-              <w:rPr>
-                <w:rFonts w:cs="Times New Roman"/>
-                <w:sz w:val="18"/>
-                <w:szCs w:val="18"/>
-              </w:rPr>
-              <w:t>git.push</w:t>
-            </w:r>
-            <w:proofErr w:type="gramEnd"/>
-            <w:r>
-              <w:rPr>
-                <w:rFonts w:cs="Times New Roman"/>
-                <w:sz w:val="18"/>
-                <w:szCs w:val="18"/>
-              </w:rPr>
-              <w:t xml:space="preserve">().setRemote("root@39.97.255.250:/root/"+login.username+"/"+repo_name).setTransportConfigCallback(new </w:t>
+            <w:r>
+              <w:rPr>
+                <w:rFonts w:cs="Times New Roman"/>
+                <w:sz w:val="18"/>
+                <w:szCs w:val="18"/>
+              </w:rPr>
+              <w:t xml:space="preserve">git.push().setRemote("root@39.97.255.250:/root/"+login.username+"/"+repo_name).setTransportConfigCallback(new </w:t>
             </w:r>
             <w:proofErr w:type="spellStart"/>
             <w:r>
@@ -15636,15 +15611,7 @@
                 <w:sz w:val="18"/>
                 <w:szCs w:val="18"/>
               </w:rPr>
-              <w:t>() {</w:t>
-            </w:r>
-            <w:r>
-              <w:rPr>
-                <w:rFonts w:cs="Times New Roman"/>
-                <w:sz w:val="18"/>
-                <w:szCs w:val="18"/>
-              </w:rPr>
-              <w:t>…}).call();</w:t>
+              <w:t>() {…}).call();</w:t>
             </w:r>
           </w:p>
           <w:p>
@@ -15821,23 +15788,13 @@
                 <w:szCs w:val="18"/>
               </w:rPr>
             </w:pPr>
-            <w:proofErr w:type="gramStart"/>
-            <w:r>
-              <w:rPr>
-                <w:rFonts w:cs="Times New Roman"/>
-                <w:sz w:val="18"/>
-                <w:szCs w:val="18"/>
-              </w:rPr>
-              <w:t>git.fetch</w:t>
-            </w:r>
-            <w:proofErr w:type="gramEnd"/>
-            <w:r>
-              <w:rPr>
-                <w:rFonts w:cs="Times New Roman"/>
-                <w:sz w:val="18"/>
-                <w:szCs w:val="18"/>
-              </w:rPr>
-              <w:t xml:space="preserve">().setRefSpecs("refs/heads/"+branch.get(index)).setTransportConfigCallback(new </w:t>
+            <w:r>
+              <w:rPr>
+                <w:rFonts w:cs="Times New Roman"/>
+                <w:sz w:val="18"/>
+                <w:szCs w:val="18"/>
+              </w:rPr>
+              <w:t xml:space="preserve">git.fetch().setRefSpecs("refs/heads/"+branch.get(index)).setTransportConfigCallback(new </w:t>
             </w:r>
             <w:proofErr w:type="spellStart"/>
             <w:r>
@@ -15855,15 +15812,7 @@
                 <w:sz w:val="18"/>
                 <w:szCs w:val="18"/>
               </w:rPr>
-              <w:t>() {</w:t>
-            </w:r>
-            <w:r>
-              <w:rPr>
-                <w:rFonts w:cs="Times New Roman"/>
-                <w:sz w:val="18"/>
-                <w:szCs w:val="18"/>
-              </w:rPr>
-              <w:t>…}).call();</w:t>
+              <w:t>() {…}).call();</w:t>
             </w:r>
           </w:p>
         </w:tc>
@@ -15905,9 +15854,6 @@
     <w:p>
       <w:pPr>
         <w:ind w:firstLine="420"/>
-        <w:rPr>
-          <w:rFonts w:hint="eastAsia"/>
-        </w:rPr>
       </w:pPr>
       <w:r>
         <w:rPr>
@@ -15928,10 +15874,7 @@
         <w:instrText>REF _Ref39068284 \h</w:instrText>
       </w:r>
       <w:r>
-        <w:instrText xml:space="preserve"> </w:instrText>
-      </w:r>
-      <w:r>
-        <w:instrText xml:space="preserve"> \* MERGEFORMAT </w:instrText>
+        <w:instrText xml:space="preserve">  \* MERGEFORMAT </w:instrText>
       </w:r>
       <w:r>
         <w:fldChar w:fldCharType="separate"/>
@@ -16477,14 +16420,7 @@
                 <w:rFonts w:ascii="宋体" w:eastAsia="宋体" w:hAnsi="宋体" w:hint="eastAsia"/>
                 <w:szCs w:val="24"/>
               </w:rPr>
-              <w:t>版本管理</w:t>
-            </w:r>
-            <w:r>
-              <w:rPr>
-                <w:rFonts w:ascii="宋体" w:eastAsia="宋体" w:hAnsi="宋体" w:hint="eastAsia"/>
-                <w:szCs w:val="24"/>
-              </w:rPr>
-              <w:t>功能</w:t>
+              <w:t>版本管理功能</w:t>
             </w:r>
           </w:p>
         </w:tc>
@@ -17113,9 +17049,6 @@
     <w:p>
       <w:pPr>
         <w:ind w:left="420"/>
-        <w:rPr>
-          <w:rFonts w:hint="eastAsia"/>
-        </w:rPr>
       </w:pPr>
     </w:p>
     <w:p>
@@ -17154,9 +17087,6 @@
     <w:p>
       <w:pPr>
         <w:ind w:firstLine="420"/>
-        <w:rPr>
-          <w:rFonts w:hint="eastAsia"/>
-        </w:rPr>
       </w:pPr>
       <w:r>
         <w:rPr>
@@ -17590,14 +17520,7 @@
                 <w:rFonts w:ascii="宋体" w:eastAsia="宋体" w:hAnsi="宋体" w:hint="eastAsia"/>
                 <w:szCs w:val="24"/>
               </w:rPr>
-              <w:t>项目进度管理</w:t>
-            </w:r>
-            <w:r>
-              <w:rPr>
-                <w:rFonts w:ascii="宋体" w:eastAsia="宋体" w:hAnsi="宋体" w:hint="eastAsia"/>
-                <w:szCs w:val="24"/>
-              </w:rPr>
-              <w:t>功能</w:t>
+              <w:t>项目进度管理功能</w:t>
             </w:r>
           </w:p>
         </w:tc>
@@ -17718,25 +17641,7 @@
                 <w:sz w:val="18"/>
                 <w:szCs w:val="18"/>
               </w:rPr>
-              <w:t>+"\',\'"+</w:t>
-            </w:r>
-            <w:proofErr w:type="spellStart"/>
-            <w:r>
-              <w:rPr>
-                <w:rFonts w:cs="Times New Roman"/>
-                <w:sz w:val="18"/>
-                <w:szCs w:val="18"/>
-              </w:rPr>
-              <w:t>desc</w:t>
-            </w:r>
-            <w:proofErr w:type="spellEnd"/>
-            <w:r>
-              <w:rPr>
-                <w:rFonts w:cs="Times New Roman"/>
-                <w:sz w:val="18"/>
-                <w:szCs w:val="18"/>
-              </w:rPr>
-              <w:t>+"\',0)");</w:t>
+              <w:t>+"\',\'"+desc+"\',0)");</w:t>
             </w:r>
           </w:p>
           <w:p>
@@ -18690,14 +18595,7 @@
                 <w:rFonts w:ascii="宋体" w:eastAsia="宋体" w:hAnsi="宋体" w:hint="eastAsia"/>
                 <w:szCs w:val="24"/>
               </w:rPr>
-              <w:t>项目展示</w:t>
-            </w:r>
-            <w:r>
-              <w:rPr>
-                <w:rFonts w:ascii="宋体" w:eastAsia="宋体" w:hAnsi="宋体" w:hint="eastAsia"/>
-                <w:szCs w:val="24"/>
-              </w:rPr>
-              <w:t>功能</w:t>
+              <w:t>项目展示功能</w:t>
             </w:r>
           </w:p>
         </w:tc>
@@ -19739,7 +19637,6 @@
               <w:t xml:space="preserve">Node = </w:t>
             </w:r>
             <w:proofErr w:type="spellStart"/>
-            <w:proofErr w:type="gramStart"/>
             <w:r>
               <w:rPr>
                 <w:rFonts w:cs="Times New Roman"/>
@@ -19749,7 +19646,6 @@
               <w:t>login.ssh.GetAllFiles</w:t>
             </w:r>
             <w:proofErr w:type="spellEnd"/>
-            <w:proofErr w:type="gramEnd"/>
             <w:r>
               <w:rPr>
                 <w:rFonts w:cs="Times New Roman"/>
@@ -19900,9 +19796,6 @@
     <w:p>
       <w:pPr>
         <w:ind w:firstLine="420"/>
-        <w:rPr>
-          <w:rFonts w:hint="eastAsia"/>
-        </w:rPr>
       </w:pPr>
       <w:r>
         <w:rPr>
@@ -20129,9 +20022,6 @@
     <w:p>
       <w:pPr>
         <w:ind w:left="420"/>
-        <w:rPr>
-          <w:rFonts w:hint="eastAsia"/>
-        </w:rPr>
       </w:pPr>
       <w:r>
         <w:rPr>
@@ -20382,7 +20272,7 @@
           <w:p>
             <w:pPr>
               <w:rPr>
-                <w:rFonts w:ascii="宋体" w:eastAsia="宋体" w:hAnsi="宋体" w:hint="eastAsia"/>
+                <w:rFonts w:ascii="宋体" w:eastAsia="宋体" w:hAnsi="宋体"/>
                 <w:szCs w:val="24"/>
               </w:rPr>
             </w:pPr>
@@ -20841,19 +20731,9 @@
                 <w:sz w:val="18"/>
                 <w:szCs w:val="18"/>
               </w:rPr>
-              <w:t xml:space="preserve">(new </w:t>
-            </w:r>
-            <w:proofErr w:type="gramStart"/>
-            <w:r>
-              <w:rPr>
-                <w:rFonts w:cs="Times New Roman"/>
-                <w:sz w:val="18"/>
-                <w:szCs w:val="18"/>
-              </w:rPr>
-              <w:t>File(</w:t>
+              <w:t>(new File(</w:t>
             </w:r>
             <w:proofErr w:type="spellStart"/>
-            <w:proofErr w:type="gramEnd"/>
             <w:r>
               <w:rPr>
                 <w:rFonts w:cs="Times New Roman"/>
@@ -20949,15 +20829,7 @@
                 <w:sz w:val="18"/>
                 <w:szCs w:val="18"/>
               </w:rPr>
-              <w:t>)</w:t>
-            </w:r>
-            <w:r>
-              <w:rPr>
-                <w:rFonts w:cs="Times New Roman"/>
-                <w:sz w:val="18"/>
-                <w:szCs w:val="18"/>
-              </w:rPr>
-              <w:t>{…};</w:t>
+              <w:t>){…};</w:t>
             </w:r>
           </w:p>
           <w:p>
@@ -21195,8 +21067,6 @@
               </w:rPr>
               <w:t>数据库操作</w:t>
             </w:r>
-            <w:bookmarkStart w:id="35" w:name="_GoBack"/>
-            <w:bookmarkEnd w:id="35"/>
           </w:p>
           <w:p>
             <w:pPr>
@@ -21263,7 +21133,7 @@
         <w:rPr>
           <w:rFonts w:hint="eastAsia"/>
         </w:rPr>
-        <w:t>项目授权</w:t>
+        <w:t>消息管理</w:t>
       </w:r>
     </w:p>
     <w:p>
@@ -21271,7 +21141,7 @@
         <w:pStyle w:val="ae"/>
         <w:numPr>
           <w:ilvl w:val="0"/>
-          <w:numId w:val="32"/>
+          <w:numId w:val="28"/>
         </w:numPr>
         <w:ind w:firstLineChars="0"/>
       </w:pPr>
@@ -21280,6 +21150,378 @@
           <w:rFonts w:hint="eastAsia"/>
         </w:rPr>
         <w:t>功能实现</w:t>
+      </w:r>
+    </w:p>
+    <w:p>
+      <w:pPr>
+        <w:ind w:firstLine="420"/>
+      </w:pPr>
+      <w:r>
+        <w:rPr>
+          <w:rFonts w:hint="eastAsia"/>
+        </w:rPr>
+        <w:t>消息管理主要用于两个方面，一个是</w:t>
+      </w:r>
+      <w:r>
+        <w:rPr>
+          <w:rFonts w:hint="eastAsia"/>
+        </w:rPr>
+        <w:t>p</w:t>
+      </w:r>
+      <w:r>
+        <w:t>ull request</w:t>
+      </w:r>
+      <w:r>
+        <w:rPr>
+          <w:rFonts w:hint="eastAsia"/>
+        </w:rPr>
+        <w:t>的消息，另外一个是用于授权是否接受的消息。</w:t>
+      </w:r>
+    </w:p>
+    <w:p>
+      <w:pPr>
+        <w:ind w:firstLine="420"/>
+        <w:rPr>
+          <w:rFonts w:hint="eastAsia"/>
+        </w:rPr>
+      </w:pPr>
+      <w:r>
+        <w:rPr>
+          <w:rFonts w:hint="eastAsia"/>
+        </w:rPr>
+        <w:t>授权功能。如果每次都使用</w:t>
+      </w:r>
+      <w:r>
+        <w:rPr>
+          <w:rFonts w:hint="eastAsia"/>
+        </w:rPr>
+        <w:t>p</w:t>
+      </w:r>
+      <w:r>
+        <w:t>ull request</w:t>
+      </w:r>
+      <w:r>
+        <w:rPr>
+          <w:rFonts w:hint="eastAsia"/>
+        </w:rPr>
+        <w:t>功能让同一个团队中的人将代码上传到负责人处，会显得很麻烦，所以最好是如果确实同时在一个项目合作，项目负责人可以选择是否授予其中成员一些权限，使其可以直接</w:t>
+      </w:r>
+      <w:r>
+        <w:rPr>
+          <w:rFonts w:hint="eastAsia"/>
+        </w:rPr>
+        <w:t>p</w:t>
+      </w:r>
+      <w:r>
+        <w:t>ush</w:t>
+      </w:r>
+      <w:r>
+        <w:rPr>
+          <w:rFonts w:hint="eastAsia"/>
+        </w:rPr>
+        <w:t>到自己的项目中来，而不用每次都发送一个</w:t>
+      </w:r>
+      <w:r>
+        <w:rPr>
+          <w:rFonts w:hint="eastAsia"/>
+        </w:rPr>
+        <w:t>p</w:t>
+      </w:r>
+      <w:r>
+        <w:t>ull request</w:t>
+      </w:r>
+      <w:r>
+        <w:rPr>
+          <w:rFonts w:hint="eastAsia"/>
+        </w:rPr>
+        <w:t>，因为发送</w:t>
+      </w:r>
+      <w:r>
+        <w:rPr>
+          <w:rFonts w:hint="eastAsia"/>
+        </w:rPr>
+        <w:t>p</w:t>
+      </w:r>
+      <w:r>
+        <w:t>ull request</w:t>
+      </w:r>
+      <w:r>
+        <w:rPr>
+          <w:rFonts w:hint="eastAsia"/>
+        </w:rPr>
+        <w:t>不是每次都能立马收到信息的，如果负责人没有立马收到信息而发送消息的人在发送合并请求之后需要必须等待合并请求的结果，因为如果在此期间发送消息的人修改了自己的</w:t>
+      </w:r>
+      <w:r>
+        <w:rPr>
+          <w:rFonts w:hint="eastAsia"/>
+        </w:rPr>
+        <w:lastRenderedPageBreak/>
+        <w:t>代码，合并的时候会将修改过后的代码一起合并，即有一个信息是否收到的时间差。所以如果授权，就可以直接</w:t>
+      </w:r>
+      <w:r>
+        <w:rPr>
+          <w:rFonts w:hint="eastAsia"/>
+        </w:rPr>
+        <w:t>p</w:t>
+      </w:r>
+      <w:r>
+        <w:t>ush</w:t>
+      </w:r>
+      <w:r>
+        <w:rPr>
+          <w:rFonts w:hint="eastAsia"/>
+        </w:rPr>
+        <w:t>而省略时间差，让多人合作更流畅。授权的信息传递比较简单，授权的信息传递不需要再在数据库中新建一个表格用于授权信息的传递，可以直接利用已经存在的表格</w:t>
+      </w:r>
+      <w:r>
+        <w:rPr>
+          <w:rFonts w:hint="eastAsia"/>
+        </w:rPr>
+        <w:t>:</w:t>
+      </w:r>
+      <w:r>
+        <w:t>repo</w:t>
+      </w:r>
+      <w:r>
+        <w:rPr>
+          <w:rFonts w:hint="eastAsia"/>
+        </w:rPr>
+        <w:t>，这个表格中记录了</w:t>
+      </w:r>
+      <w:r>
+        <w:rPr>
+          <w:rFonts w:hint="eastAsia"/>
+        </w:rPr>
+        <w:t>项目创建用户名，项目名称，项目从谁那里</w:t>
+      </w:r>
+      <w:r>
+        <w:rPr>
+          <w:rFonts w:hint="eastAsia"/>
+        </w:rPr>
+        <w:t>f</w:t>
+      </w:r>
+      <w:r>
+        <w:t>ork</w:t>
+      </w:r>
+      <w:r>
+        <w:rPr>
+          <w:rFonts w:hint="eastAsia"/>
+        </w:rPr>
+        <w:t>的以及是否对该项目有权限。如果是从别人那里</w:t>
+      </w:r>
+      <w:r>
+        <w:rPr>
+          <w:rFonts w:hint="eastAsia"/>
+        </w:rPr>
+        <w:t>fo</w:t>
+      </w:r>
+      <w:r>
+        <w:t>r</w:t>
+      </w:r>
+      <w:r>
+        <w:rPr>
+          <w:rFonts w:hint="eastAsia"/>
+        </w:rPr>
+        <w:t>k</w:t>
+      </w:r>
+      <w:r>
+        <w:rPr>
+          <w:rFonts w:hint="eastAsia"/>
+        </w:rPr>
+        <w:t>过来的，项目就没有权限，如果是自己创建的项目，项目就有权限。而数据库中存储权限这一项的时候是用的</w:t>
+      </w:r>
+      <w:proofErr w:type="spellStart"/>
+      <w:r>
+        <w:rPr>
+          <w:rFonts w:hint="eastAsia"/>
+        </w:rPr>
+        <w:t>t</w:t>
+      </w:r>
+      <w:r>
+        <w:t>inyint</w:t>
+      </w:r>
+      <w:proofErr w:type="spellEnd"/>
+      <w:r>
+        <w:rPr>
+          <w:rFonts w:hint="eastAsia"/>
+        </w:rPr>
+        <w:t>类型，在数据库中用来表示布尔类型，但是也可以表示除</w:t>
+      </w:r>
+      <w:r>
+        <w:t>0</w:t>
+      </w:r>
+      <w:r>
+        <w:rPr>
+          <w:rFonts w:hint="eastAsia"/>
+        </w:rPr>
+        <w:t>和</w:t>
+      </w:r>
+      <w:r>
+        <w:rPr>
+          <w:rFonts w:hint="eastAsia"/>
+        </w:rPr>
+        <w:t>1</w:t>
+      </w:r>
+      <w:r>
+        <w:rPr>
+          <w:rFonts w:hint="eastAsia"/>
+        </w:rPr>
+        <w:t>之外的数字，所以如果授权了，可以将此处的数值从</w:t>
+      </w:r>
+      <w:r>
+        <w:rPr>
+          <w:rFonts w:hint="eastAsia"/>
+        </w:rPr>
+        <w:t>0</w:t>
+      </w:r>
+      <w:r>
+        <w:rPr>
+          <w:rFonts w:hint="eastAsia"/>
+        </w:rPr>
+        <w:t>变为</w:t>
+      </w:r>
+      <w:r>
+        <w:rPr>
+          <w:rFonts w:hint="eastAsia"/>
+        </w:rPr>
+        <w:t>1</w:t>
+      </w:r>
+      <w:r>
+        <w:rPr>
+          <w:rFonts w:hint="eastAsia"/>
+        </w:rPr>
+        <w:t>，并且如果要授权的人没有这个项目会在他点击确认授权的时候自动</w:t>
+      </w:r>
+      <w:r>
+        <w:rPr>
+          <w:rFonts w:hint="eastAsia"/>
+        </w:rPr>
+        <w:t>f</w:t>
+      </w:r>
+      <w:r>
+        <w:t>ork</w:t>
+      </w:r>
+      <w:r>
+        <w:rPr>
+          <w:rFonts w:hint="eastAsia"/>
+        </w:rPr>
+        <w:t>过去，如果对方拒绝，此处的数值会变为</w:t>
+      </w:r>
+      <w:r>
+        <w:rPr>
+          <w:rFonts w:hint="eastAsia"/>
+        </w:rPr>
+        <w:t>-2</w:t>
+      </w:r>
+      <w:r>
+        <w:rPr>
+          <w:rFonts w:hint="eastAsia"/>
+        </w:rPr>
+        <w:t>，如果同意会变成</w:t>
+      </w:r>
+      <w:r>
+        <w:rPr>
+          <w:rFonts w:hint="eastAsia"/>
+        </w:rPr>
+        <w:t>1</w:t>
+      </w:r>
+      <w:r>
+        <w:rPr>
+          <w:rFonts w:hint="eastAsia"/>
+        </w:rPr>
+        <w:t>用于表示同意并且对该项目具有了权限。</w:t>
+      </w:r>
+    </w:p>
+    <w:p>
+      <w:pPr>
+        <w:ind w:firstLine="420"/>
+        <w:rPr>
+          <w:rFonts w:hint="eastAsia"/>
+        </w:rPr>
+      </w:pPr>
+      <w:r>
+        <w:t>Pull request</w:t>
+      </w:r>
+      <w:r>
+        <w:rPr>
+          <w:rFonts w:hint="eastAsia"/>
+        </w:rPr>
+        <w:t>消息传递。</w:t>
+      </w:r>
+      <w:r>
+        <w:rPr>
+          <w:rFonts w:hint="eastAsia"/>
+        </w:rPr>
+        <w:t>P</w:t>
+      </w:r>
+      <w:r>
+        <w:t>ull request</w:t>
+      </w:r>
+      <w:r>
+        <w:rPr>
+          <w:rFonts w:hint="eastAsia"/>
+        </w:rPr>
+        <w:t>本来也想利用上面的技巧省略创造一个数据库的表格，但是在</w:t>
+      </w:r>
+      <w:r>
+        <w:rPr>
+          <w:rFonts w:hint="eastAsia"/>
+        </w:rPr>
+        <w:t>p</w:t>
+      </w:r>
+      <w:r>
+        <w:t>ull request</w:t>
+      </w:r>
+      <w:r>
+        <w:rPr>
+          <w:rFonts w:hint="eastAsia"/>
+        </w:rPr>
+        <w:t>时候还需要加入分支的关系，即从申请者的什么分支合并到对方的什么分支，需要有分支的选择，存储的信息量比较大，所以不能再像之前那样利用技巧省略数据库的一个表格，最后还是得利用数据库创建一个表格专门用于</w:t>
+      </w:r>
+      <w:r>
+        <w:rPr>
+          <w:rFonts w:hint="eastAsia"/>
+        </w:rPr>
+        <w:t>p</w:t>
+      </w:r>
+      <w:r>
+        <w:t>ull request</w:t>
+      </w:r>
+      <w:r>
+        <w:rPr>
+          <w:rFonts w:hint="eastAsia"/>
+        </w:rPr>
+        <w:t>消息的处理，并且需要利用标志位告知对方是否接受了</w:t>
+      </w:r>
+      <w:r>
+        <w:rPr>
+          <w:rFonts w:hint="eastAsia"/>
+        </w:rPr>
+        <w:t>p</w:t>
+      </w:r>
+      <w:r>
+        <w:t>ull request</w:t>
+      </w:r>
+      <w:r>
+        <w:rPr>
+          <w:rFonts w:hint="eastAsia"/>
+        </w:rPr>
+        <w:t>的请求或者拒绝了</w:t>
+      </w:r>
+      <w:r>
+        <w:rPr>
+          <w:rFonts w:hint="eastAsia"/>
+        </w:rPr>
+        <w:t>p</w:t>
+      </w:r>
+      <w:r>
+        <w:t>ull request</w:t>
+      </w:r>
+      <w:r>
+        <w:rPr>
+          <w:rFonts w:hint="eastAsia"/>
+        </w:rPr>
+        <w:t>的请求。</w:t>
       </w:r>
     </w:p>
     <w:p>
@@ -21287,9 +21529,12 @@
         <w:pStyle w:val="ae"/>
         <w:numPr>
           <w:ilvl w:val="0"/>
-          <w:numId w:val="32"/>
+          <w:numId w:val="28"/>
         </w:numPr>
         <w:ind w:firstLineChars="0"/>
+        <w:rPr>
+          <w:rFonts w:hint="eastAsia"/>
+        </w:rPr>
       </w:pPr>
       <w:r>
         <w:rPr>
@@ -21297,13 +21542,812 @@
         </w:rPr>
         <w:t>界面展示</w:t>
       </w:r>
+    </w:p>
+    <w:p>
+      <w:pPr>
+        <w:keepNext/>
+        <w:ind w:left="420"/>
+        <w:jc w:val="center"/>
+      </w:pPr>
+      <w:r>
+        <w:rPr>
+          <w:noProof/>
+        </w:rPr>
+        <w:drawing>
+          <wp:inline distT="0" distB="0" distL="0" distR="0" wp14:anchorId="33416AD2" wp14:editId="6FABCB49">
+            <wp:extent cx="4219048" cy="2819048"/>
+            <wp:effectExtent l="0" t="0" r="0" b="635"/>
+            <wp:docPr id="12" name="图片 12"/>
+            <wp:cNvGraphicFramePr>
+              <a:graphicFrameLocks xmlns:a="http://schemas.openxmlformats.org/drawingml/2006/main" noChangeAspect="1"/>
+            </wp:cNvGraphicFramePr>
+            <a:graphic xmlns:a="http://schemas.openxmlformats.org/drawingml/2006/main">
+              <a:graphicData uri="http://schemas.openxmlformats.org/drawingml/2006/picture">
+                <pic:pic xmlns:pic="http://schemas.openxmlformats.org/drawingml/2006/picture">
+                  <pic:nvPicPr>
+                    <pic:cNvPr id="1" name=""/>
+                    <pic:cNvPicPr/>
+                  </pic:nvPicPr>
+                  <pic:blipFill>
+                    <a:blip r:embed="rId23"/>
+                    <a:stretch>
+                      <a:fillRect/>
+                    </a:stretch>
+                  </pic:blipFill>
+                  <pic:spPr>
+                    <a:xfrm>
+                      <a:off x="0" y="0"/>
+                      <a:ext cx="4219048" cy="2819048"/>
+                    </a:xfrm>
+                    <a:prstGeom prst="rect">
+                      <a:avLst/>
+                    </a:prstGeom>
+                  </pic:spPr>
+                </pic:pic>
+              </a:graphicData>
+            </a:graphic>
+          </wp:inline>
+        </w:drawing>
+      </w:r>
+    </w:p>
+    <w:p>
+      <w:pPr>
+        <w:pStyle w:val="af"/>
+        <w:jc w:val="center"/>
+        <w:rPr>
+          <w:b/>
+        </w:rPr>
+      </w:pPr>
+      <w:r>
+        <w:rPr>
+          <w:rFonts w:hint="eastAsia"/>
+          <w:b/>
+        </w:rPr>
+        <w:t>图</w:t>
+      </w:r>
+      <w:r>
+        <w:rPr>
+          <w:rFonts w:hint="eastAsia"/>
+          <w:b/>
+        </w:rPr>
+        <w:t xml:space="preserve"> </w:t>
+      </w:r>
+      <w:r>
+        <w:rPr>
+          <w:b/>
+        </w:rPr>
+        <w:fldChar w:fldCharType="begin"/>
+      </w:r>
+      <w:r>
+        <w:rPr>
+          <w:b/>
+        </w:rPr>
+        <w:instrText xml:space="preserve"> </w:instrText>
+      </w:r>
+      <w:r>
+        <w:rPr>
+          <w:rFonts w:hint="eastAsia"/>
+          <w:b/>
+        </w:rPr>
+        <w:instrText>STYLEREF 1 \s</w:instrText>
+      </w:r>
+      <w:r>
+        <w:rPr>
+          <w:b/>
+        </w:rPr>
+        <w:instrText xml:space="preserve"> </w:instrText>
+      </w:r>
+      <w:r>
+        <w:rPr>
+          <w:b/>
+        </w:rPr>
+        <w:fldChar w:fldCharType="separate"/>
+      </w:r>
+      <w:r>
+        <w:rPr>
+          <w:b/>
+          <w:noProof/>
+        </w:rPr>
+        <w:t>4</w:t>
+      </w:r>
+      <w:r>
+        <w:rPr>
+          <w:b/>
+        </w:rPr>
+        <w:fldChar w:fldCharType="end"/>
+      </w:r>
+      <w:r>
+        <w:rPr>
+          <w:b/>
+        </w:rPr>
+        <w:noBreakHyphen/>
+      </w:r>
+      <w:r>
+        <w:rPr>
+          <w:b/>
+        </w:rPr>
+        <w:fldChar w:fldCharType="begin"/>
+      </w:r>
+      <w:r>
+        <w:rPr>
+          <w:b/>
+        </w:rPr>
+        <w:instrText xml:space="preserve"> </w:instrText>
+      </w:r>
+      <w:r>
+        <w:rPr>
+          <w:rFonts w:hint="eastAsia"/>
+          <w:b/>
+        </w:rPr>
+        <w:instrText xml:space="preserve">SEQ </w:instrText>
+      </w:r>
+      <w:r>
+        <w:rPr>
+          <w:rFonts w:hint="eastAsia"/>
+          <w:b/>
+        </w:rPr>
+        <w:instrText>图</w:instrText>
+      </w:r>
+      <w:r>
+        <w:rPr>
+          <w:rFonts w:hint="eastAsia"/>
+          <w:b/>
+        </w:rPr>
+        <w:instrText xml:space="preserve"> \* ARABIC \s 1</w:instrText>
+      </w:r>
+      <w:r>
+        <w:rPr>
+          <w:b/>
+        </w:rPr>
+        <w:instrText xml:space="preserve"> </w:instrText>
+      </w:r>
+      <w:r>
+        <w:rPr>
+          <w:b/>
+        </w:rPr>
+        <w:fldChar w:fldCharType="separate"/>
+      </w:r>
+      <w:r>
+        <w:rPr>
+          <w:b/>
+          <w:noProof/>
+        </w:rPr>
+        <w:t>9</w:t>
+      </w:r>
+      <w:r>
+        <w:rPr>
+          <w:b/>
+        </w:rPr>
+        <w:fldChar w:fldCharType="end"/>
+      </w:r>
+      <w:r>
+        <w:rPr>
+          <w:rFonts w:hint="eastAsia"/>
+          <w:b/>
+        </w:rPr>
+        <w:t>授权</w:t>
+      </w:r>
+      <w:r>
+        <w:rPr>
+          <w:rFonts w:hint="eastAsia"/>
+          <w:b/>
+        </w:rPr>
+        <w:t>功能</w:t>
+      </w:r>
+    </w:p>
+    <w:p>
+      <w:pPr>
+        <w:ind w:firstLine="420"/>
+      </w:pPr>
+      <w:r>
+        <w:rPr>
+          <w:rFonts w:hint="eastAsia"/>
+        </w:rPr>
+        <w:lastRenderedPageBreak/>
+        <w:t>在</w:t>
+      </w:r>
+      <w:r>
+        <w:fldChar w:fldCharType="begin"/>
+      </w:r>
+      <w:r>
+        <w:instrText xml:space="preserve"> </w:instrText>
+      </w:r>
+      <w:r>
+        <w:rPr>
+          <w:rFonts w:hint="eastAsia"/>
+        </w:rPr>
+        <w:instrText>REF _Ref39047683 \h</w:instrText>
+      </w:r>
+      <w:r>
+        <w:instrText xml:space="preserve"> </w:instrText>
+      </w:r>
+      <w:r>
+        <w:instrText xml:space="preserve"> \* MERGEFORMAT </w:instrText>
+      </w:r>
+      <w:r>
+        <w:fldChar w:fldCharType="separate"/>
+      </w:r>
+      <w:r>
+        <w:rPr>
+          <w:rFonts w:hint="eastAsia"/>
+        </w:rPr>
+        <w:t>图</w:t>
+      </w:r>
+      <w:r>
+        <w:rPr>
+          <w:rFonts w:hint="eastAsia"/>
+        </w:rPr>
+        <w:t xml:space="preserve"> </w:t>
+      </w:r>
+      <w:r>
+        <w:t>4</w:t>
+      </w:r>
+      <w:r>
+        <w:noBreakHyphen/>
+        <w:t>2</w:t>
+      </w:r>
+      <w:r>
+        <w:rPr>
+          <w:rFonts w:hint="eastAsia"/>
+        </w:rPr>
+        <w:t>历史项目展示</w:t>
+      </w:r>
+      <w:r>
+        <w:fldChar w:fldCharType="end"/>
+      </w:r>
+      <w:r>
+        <w:rPr>
+          <w:rFonts w:hint="eastAsia"/>
+        </w:rPr>
+        <w:t>中有一个消息的图标，点击打开就是消息的处理界面，软件主要有和授权相关的消息以及和</w:t>
+      </w:r>
+      <w:r>
+        <w:rPr>
+          <w:rFonts w:hint="eastAsia"/>
+        </w:rPr>
+        <w:t>p</w:t>
+      </w:r>
+      <w:r>
+        <w:t xml:space="preserve">ull </w:t>
+      </w:r>
+      <w:proofErr w:type="spellStart"/>
+      <w:r>
+        <w:t>requst</w:t>
+      </w:r>
+      <w:proofErr w:type="spellEnd"/>
+      <w:r>
+        <w:rPr>
+          <w:rFonts w:hint="eastAsia"/>
+        </w:rPr>
+        <w:t>相关的消息。</w:t>
+      </w:r>
+    </w:p>
+    <w:p>
+      <w:pPr>
+        <w:keepNext/>
+        <w:ind w:firstLine="420"/>
+        <w:jc w:val="center"/>
+      </w:pPr>
+      <w:r>
+        <w:rPr>
+          <w:noProof/>
+        </w:rPr>
+        <w:drawing>
+          <wp:inline distT="0" distB="0" distL="0" distR="0" wp14:anchorId="3471EFF6" wp14:editId="0CED9D2F">
+            <wp:extent cx="5274310" cy="3236595"/>
+            <wp:effectExtent l="0" t="0" r="2540" b="1905"/>
+            <wp:docPr id="13" name="图片 13"/>
+            <wp:cNvGraphicFramePr>
+              <a:graphicFrameLocks xmlns:a="http://schemas.openxmlformats.org/drawingml/2006/main" noChangeAspect="1"/>
+            </wp:cNvGraphicFramePr>
+            <a:graphic xmlns:a="http://schemas.openxmlformats.org/drawingml/2006/main">
+              <a:graphicData uri="http://schemas.openxmlformats.org/drawingml/2006/picture">
+                <pic:pic xmlns:pic="http://schemas.openxmlformats.org/drawingml/2006/picture">
+                  <pic:nvPicPr>
+                    <pic:cNvPr id="1" name=""/>
+                    <pic:cNvPicPr/>
+                  </pic:nvPicPr>
+                  <pic:blipFill>
+                    <a:blip r:embed="rId24"/>
+                    <a:stretch>
+                      <a:fillRect/>
+                    </a:stretch>
+                  </pic:blipFill>
+                  <pic:spPr>
+                    <a:xfrm>
+                      <a:off x="0" y="0"/>
+                      <a:ext cx="5274310" cy="3236595"/>
+                    </a:xfrm>
+                    <a:prstGeom prst="rect">
+                      <a:avLst/>
+                    </a:prstGeom>
+                  </pic:spPr>
+                </pic:pic>
+              </a:graphicData>
+            </a:graphic>
+          </wp:inline>
+        </w:drawing>
+      </w:r>
+    </w:p>
+    <w:p>
+      <w:pPr>
+        <w:pStyle w:val="af"/>
+        <w:jc w:val="center"/>
+        <w:rPr>
+          <w:b/>
+        </w:rPr>
+      </w:pPr>
+      <w:bookmarkStart w:id="35" w:name="_Ref39090711"/>
+      <w:r>
+        <w:rPr>
+          <w:rFonts w:hint="eastAsia"/>
+          <w:b/>
+        </w:rPr>
+        <w:t>图</w:t>
+      </w:r>
+      <w:r>
+        <w:rPr>
+          <w:rFonts w:hint="eastAsia"/>
+          <w:b/>
+        </w:rPr>
+        <w:t xml:space="preserve"> </w:t>
+      </w:r>
+      <w:r>
+        <w:rPr>
+          <w:b/>
+        </w:rPr>
+        <w:fldChar w:fldCharType="begin"/>
+      </w:r>
+      <w:r>
+        <w:rPr>
+          <w:b/>
+        </w:rPr>
+        <w:instrText xml:space="preserve"> </w:instrText>
+      </w:r>
+      <w:r>
+        <w:rPr>
+          <w:rFonts w:hint="eastAsia"/>
+          <w:b/>
+        </w:rPr>
+        <w:instrText>STYLEREF 1 \s</w:instrText>
+      </w:r>
+      <w:r>
+        <w:rPr>
+          <w:b/>
+        </w:rPr>
+        <w:instrText xml:space="preserve"> </w:instrText>
+      </w:r>
+      <w:r>
+        <w:rPr>
+          <w:b/>
+        </w:rPr>
+        <w:fldChar w:fldCharType="separate"/>
+      </w:r>
+      <w:r>
+        <w:rPr>
+          <w:b/>
+          <w:noProof/>
+        </w:rPr>
+        <w:t>4</w:t>
+      </w:r>
+      <w:r>
+        <w:rPr>
+          <w:b/>
+        </w:rPr>
+        <w:fldChar w:fldCharType="end"/>
+      </w:r>
+      <w:r>
+        <w:rPr>
+          <w:b/>
+        </w:rPr>
+        <w:noBreakHyphen/>
+      </w:r>
+      <w:r>
+        <w:rPr>
+          <w:b/>
+        </w:rPr>
+        <w:fldChar w:fldCharType="begin"/>
+      </w:r>
+      <w:r>
+        <w:rPr>
+          <w:b/>
+        </w:rPr>
+        <w:instrText xml:space="preserve"> </w:instrText>
+      </w:r>
+      <w:r>
+        <w:rPr>
+          <w:rFonts w:hint="eastAsia"/>
+          <w:b/>
+        </w:rPr>
+        <w:instrText xml:space="preserve">SEQ </w:instrText>
+      </w:r>
+      <w:r>
+        <w:rPr>
+          <w:rFonts w:hint="eastAsia"/>
+          <w:b/>
+        </w:rPr>
+        <w:instrText>图</w:instrText>
+      </w:r>
+      <w:r>
+        <w:rPr>
+          <w:rFonts w:hint="eastAsia"/>
+          <w:b/>
+        </w:rPr>
+        <w:instrText xml:space="preserve"> \* ARABIC \s 1</w:instrText>
+      </w:r>
+      <w:r>
+        <w:rPr>
+          <w:b/>
+        </w:rPr>
+        <w:instrText xml:space="preserve"> </w:instrText>
+      </w:r>
+      <w:r>
+        <w:rPr>
+          <w:b/>
+        </w:rPr>
+        <w:fldChar w:fldCharType="separate"/>
+      </w:r>
+      <w:r>
+        <w:rPr>
+          <w:b/>
+          <w:noProof/>
+        </w:rPr>
+        <w:t>10</w:t>
+      </w:r>
+      <w:r>
+        <w:rPr>
+          <w:b/>
+        </w:rPr>
+        <w:fldChar w:fldCharType="end"/>
+      </w:r>
+      <w:r>
+        <w:rPr>
+          <w:rFonts w:hint="eastAsia"/>
+          <w:b/>
+        </w:rPr>
+        <w:t>消息交互的展示</w:t>
+      </w:r>
+      <w:bookmarkEnd w:id="35"/>
+    </w:p>
+    <w:p>
+      <w:pPr>
+        <w:ind w:firstLine="420"/>
+      </w:pPr>
+      <w:r>
+        <w:fldChar w:fldCharType="begin"/>
+      </w:r>
+      <w:r>
+        <w:instrText xml:space="preserve"> REF _Ref39090711 \h </w:instrText>
+      </w:r>
+      <w:r>
+        <w:instrText xml:space="preserve"> \* MERGEFORMAT </w:instrText>
+      </w:r>
+      <w:r>
+        <w:fldChar w:fldCharType="separate"/>
+      </w:r>
+      <w:r>
+        <w:rPr>
+          <w:rFonts w:hint="eastAsia"/>
+        </w:rPr>
+        <w:t>图</w:t>
+      </w:r>
+      <w:r>
+        <w:rPr>
+          <w:rFonts w:hint="eastAsia"/>
+        </w:rPr>
+        <w:t xml:space="preserve"> </w:t>
+      </w:r>
+      <w:r>
+        <w:t>4</w:t>
+      </w:r>
+      <w:r>
+        <w:noBreakHyphen/>
+        <w:t>10</w:t>
+      </w:r>
+      <w:r>
+        <w:rPr>
+          <w:rFonts w:hint="eastAsia"/>
+        </w:rPr>
+        <w:t>消息交互的展示</w:t>
+      </w:r>
+      <w:r>
+        <w:fldChar w:fldCharType="end"/>
+      </w:r>
+      <w:r>
+        <w:rPr>
+          <w:rFonts w:hint="eastAsia"/>
+        </w:rPr>
+        <w:t>中只用授权消息进行了示例展示，从表格中消息的区分和处理是通过鼠标点击之后获取的一行的数据，然后进行字符串分割获取的关键字进行处理的。</w:t>
+      </w:r>
+    </w:p>
+    <w:p>
+      <w:pPr>
+        <w:ind w:firstLine="420"/>
+      </w:pPr>
+      <w:r>
+        <w:rPr>
+          <w:rFonts w:hint="eastAsia"/>
+        </w:rPr>
+        <w:t>如</w:t>
+      </w:r>
+      <w:r>
+        <w:fldChar w:fldCharType="begin"/>
+      </w:r>
+      <w:r>
+        <w:instrText xml:space="preserve"> REF _Ref39092738 \h </w:instrText>
+      </w:r>
+      <w:r>
+        <w:instrText xml:space="preserve"> \* MERGEFORMAT </w:instrText>
+      </w:r>
+      <w:r>
+        <w:fldChar w:fldCharType="separate"/>
+      </w:r>
+      <w:r>
+        <w:rPr>
+          <w:rFonts w:hint="eastAsia"/>
+        </w:rPr>
+        <w:t>图</w:t>
+      </w:r>
+      <w:r>
+        <w:rPr>
+          <w:rFonts w:hint="eastAsia"/>
+        </w:rPr>
+        <w:t xml:space="preserve"> </w:t>
+      </w:r>
+      <w:r>
+        <w:t>4</w:t>
+      </w:r>
+      <w:r>
+        <w:noBreakHyphen/>
+        <w:t>11pull request</w:t>
+      </w:r>
+      <w:r>
+        <w:rPr>
+          <w:rFonts w:hint="eastAsia"/>
+        </w:rPr>
+        <w:t>界面</w:t>
+      </w:r>
+      <w:r>
+        <w:fldChar w:fldCharType="end"/>
+      </w:r>
+      <w:r>
+        <w:rPr>
+          <w:rFonts w:hint="eastAsia"/>
+        </w:rPr>
+        <w:t>显示，可以选择创建从什么分支到什么分支的</w:t>
+      </w:r>
+      <w:r>
+        <w:rPr>
+          <w:rFonts w:hint="eastAsia"/>
+        </w:rPr>
+        <w:t>p</w:t>
+      </w:r>
+      <w:r>
+        <w:t>ull request</w:t>
+      </w:r>
+      <w:r>
+        <w:rPr>
+          <w:rFonts w:hint="eastAsia"/>
+        </w:rPr>
+        <w:t>，并且在下方会将这次将要创建的</w:t>
+      </w:r>
+      <w:r>
+        <w:rPr>
+          <w:rFonts w:hint="eastAsia"/>
+        </w:rPr>
+        <w:t>p</w:t>
+      </w:r>
+      <w:r>
+        <w:t>ull request</w:t>
+      </w:r>
+      <w:r>
+        <w:rPr>
+          <w:rFonts w:hint="eastAsia"/>
+        </w:rPr>
+        <w:t>信息显示出来。</w:t>
+      </w:r>
+    </w:p>
+    <w:p>
+      <w:pPr>
+        <w:keepNext/>
+        <w:ind w:firstLine="420"/>
+        <w:jc w:val="center"/>
+      </w:pPr>
+      <w:r>
+        <w:rPr>
+          <w:noProof/>
+        </w:rPr>
+        <w:lastRenderedPageBreak/>
+        <w:drawing>
+          <wp:inline distT="0" distB="0" distL="0" distR="0" wp14:anchorId="4A982944" wp14:editId="571EE9D0">
+            <wp:extent cx="5274310" cy="4400550"/>
+            <wp:effectExtent l="0" t="0" r="2540" b="0"/>
+            <wp:docPr id="14" name="图片 14"/>
+            <wp:cNvGraphicFramePr>
+              <a:graphicFrameLocks xmlns:a="http://schemas.openxmlformats.org/drawingml/2006/main" noChangeAspect="1"/>
+            </wp:cNvGraphicFramePr>
+            <a:graphic xmlns:a="http://schemas.openxmlformats.org/drawingml/2006/main">
+              <a:graphicData uri="http://schemas.openxmlformats.org/drawingml/2006/picture">
+                <pic:pic xmlns:pic="http://schemas.openxmlformats.org/drawingml/2006/picture">
+                  <pic:nvPicPr>
+                    <pic:cNvPr id="1" name=""/>
+                    <pic:cNvPicPr/>
+                  </pic:nvPicPr>
+                  <pic:blipFill>
+                    <a:blip r:embed="rId25"/>
+                    <a:stretch>
+                      <a:fillRect/>
+                    </a:stretch>
+                  </pic:blipFill>
+                  <pic:spPr>
+                    <a:xfrm>
+                      <a:off x="0" y="0"/>
+                      <a:ext cx="5274310" cy="4400550"/>
+                    </a:xfrm>
+                    <a:prstGeom prst="rect">
+                      <a:avLst/>
+                    </a:prstGeom>
+                  </pic:spPr>
+                </pic:pic>
+              </a:graphicData>
+            </a:graphic>
+          </wp:inline>
+        </w:drawing>
+      </w:r>
+    </w:p>
+    <w:p>
+      <w:pPr>
+        <w:pStyle w:val="af"/>
+        <w:jc w:val="center"/>
+        <w:rPr>
+          <w:rFonts w:hint="eastAsia"/>
+          <w:b/>
+        </w:rPr>
+      </w:pPr>
+      <w:bookmarkStart w:id="36" w:name="_Ref39092738"/>
+      <w:r>
+        <w:rPr>
+          <w:rFonts w:hint="eastAsia"/>
+          <w:b/>
+        </w:rPr>
+        <w:t>图</w:t>
+      </w:r>
+      <w:r>
+        <w:rPr>
+          <w:rFonts w:hint="eastAsia"/>
+          <w:b/>
+        </w:rPr>
+        <w:t xml:space="preserve"> </w:t>
+      </w:r>
+      <w:r>
+        <w:rPr>
+          <w:b/>
+        </w:rPr>
+        <w:fldChar w:fldCharType="begin"/>
+      </w:r>
+      <w:r>
+        <w:rPr>
+          <w:b/>
+        </w:rPr>
+        <w:instrText xml:space="preserve"> </w:instrText>
+      </w:r>
+      <w:r>
+        <w:rPr>
+          <w:rFonts w:hint="eastAsia"/>
+          <w:b/>
+        </w:rPr>
+        <w:instrText>STYLEREF 1 \s</w:instrText>
+      </w:r>
+      <w:r>
+        <w:rPr>
+          <w:b/>
+        </w:rPr>
+        <w:instrText xml:space="preserve"> </w:instrText>
+      </w:r>
+      <w:r>
+        <w:rPr>
+          <w:b/>
+        </w:rPr>
+        <w:fldChar w:fldCharType="separate"/>
+      </w:r>
+      <w:r>
+        <w:rPr>
+          <w:b/>
+          <w:noProof/>
+        </w:rPr>
+        <w:t>4</w:t>
+      </w:r>
+      <w:r>
+        <w:rPr>
+          <w:b/>
+        </w:rPr>
+        <w:fldChar w:fldCharType="end"/>
+      </w:r>
+      <w:r>
+        <w:rPr>
+          <w:b/>
+        </w:rPr>
+        <w:noBreakHyphen/>
+      </w:r>
+      <w:r>
+        <w:rPr>
+          <w:b/>
+        </w:rPr>
+        <w:fldChar w:fldCharType="begin"/>
+      </w:r>
+      <w:r>
+        <w:rPr>
+          <w:b/>
+        </w:rPr>
+        <w:instrText xml:space="preserve"> </w:instrText>
+      </w:r>
+      <w:r>
+        <w:rPr>
+          <w:rFonts w:hint="eastAsia"/>
+          <w:b/>
+        </w:rPr>
+        <w:instrText xml:space="preserve">SEQ </w:instrText>
+      </w:r>
+      <w:r>
+        <w:rPr>
+          <w:rFonts w:hint="eastAsia"/>
+          <w:b/>
+        </w:rPr>
+        <w:instrText>图</w:instrText>
+      </w:r>
+      <w:r>
+        <w:rPr>
+          <w:rFonts w:hint="eastAsia"/>
+          <w:b/>
+        </w:rPr>
+        <w:instrText xml:space="preserve"> \* ARABIC \s 1</w:instrText>
+      </w:r>
+      <w:r>
+        <w:rPr>
+          <w:b/>
+        </w:rPr>
+        <w:instrText xml:space="preserve"> </w:instrText>
+      </w:r>
+      <w:r>
+        <w:rPr>
+          <w:b/>
+        </w:rPr>
+        <w:fldChar w:fldCharType="separate"/>
+      </w:r>
+      <w:r>
+        <w:rPr>
+          <w:b/>
+          <w:noProof/>
+        </w:rPr>
+        <w:t>11</w:t>
+      </w:r>
+      <w:r>
+        <w:rPr>
+          <w:b/>
+        </w:rPr>
+        <w:fldChar w:fldCharType="end"/>
+      </w:r>
+      <w:r>
+        <w:rPr>
+          <w:b/>
+        </w:rPr>
+        <w:t>pull request</w:t>
+      </w:r>
+      <w:r>
+        <w:rPr>
+          <w:rFonts w:hint="eastAsia"/>
+          <w:b/>
+        </w:rPr>
+        <w:t>界面</w:t>
+      </w:r>
+      <w:bookmarkEnd w:id="36"/>
     </w:p>
     <w:p>
       <w:pPr>
         <w:pStyle w:val="ae"/>
         <w:numPr>
           <w:ilvl w:val="0"/>
-          <w:numId w:val="32"/>
+          <w:numId w:val="28"/>
         </w:numPr>
         <w:ind w:firstLineChars="0"/>
       </w:pPr>
@@ -21313,6 +22357,789 @@
         </w:rPr>
         <w:t>关键代码</w:t>
       </w:r>
+    </w:p>
+    <w:p>
+      <w:pPr>
+        <w:ind w:firstLine="420"/>
+      </w:pPr>
+      <w:r>
+        <w:rPr>
+          <w:rFonts w:hint="eastAsia"/>
+        </w:rPr>
+        <w:t>获取界面的字符之后进行字符串处理的条件判断太多，此处重点指出一些代码。</w:t>
+      </w:r>
+    </w:p>
+    <w:p>
+      <w:pPr>
+        <w:pStyle w:val="af"/>
+        <w:keepNext/>
+        <w:jc w:val="center"/>
+        <w:rPr>
+          <w:b/>
+        </w:rPr>
+      </w:pPr>
+      <w:r>
+        <w:rPr>
+          <w:rFonts w:hint="eastAsia"/>
+          <w:b/>
+        </w:rPr>
+        <w:t>代码</w:t>
+      </w:r>
+      <w:r>
+        <w:rPr>
+          <w:rFonts w:hint="eastAsia"/>
+          <w:b/>
+        </w:rPr>
+        <w:t xml:space="preserve"> </w:t>
+      </w:r>
+      <w:r>
+        <w:rPr>
+          <w:b/>
+        </w:rPr>
+        <w:fldChar w:fldCharType="begin"/>
+      </w:r>
+      <w:r>
+        <w:rPr>
+          <w:b/>
+        </w:rPr>
+        <w:instrText xml:space="preserve"> </w:instrText>
+      </w:r>
+      <w:r>
+        <w:rPr>
+          <w:rFonts w:hint="eastAsia"/>
+          <w:b/>
+        </w:rPr>
+        <w:instrText>STYLEREF 1 \s</w:instrText>
+      </w:r>
+      <w:r>
+        <w:rPr>
+          <w:b/>
+        </w:rPr>
+        <w:instrText xml:space="preserve"> </w:instrText>
+      </w:r>
+      <w:r>
+        <w:rPr>
+          <w:b/>
+        </w:rPr>
+        <w:fldChar w:fldCharType="separate"/>
+      </w:r>
+      <w:r>
+        <w:rPr>
+          <w:b/>
+          <w:noProof/>
+        </w:rPr>
+        <w:t>4</w:t>
+      </w:r>
+      <w:r>
+        <w:rPr>
+          <w:b/>
+        </w:rPr>
+        <w:fldChar w:fldCharType="end"/>
+      </w:r>
+      <w:r>
+        <w:rPr>
+          <w:b/>
+        </w:rPr>
+        <w:noBreakHyphen/>
+      </w:r>
+      <w:r>
+        <w:rPr>
+          <w:b/>
+        </w:rPr>
+        <w:fldChar w:fldCharType="begin"/>
+      </w:r>
+      <w:r>
+        <w:rPr>
+          <w:b/>
+        </w:rPr>
+        <w:instrText xml:space="preserve"> </w:instrText>
+      </w:r>
+      <w:r>
+        <w:rPr>
+          <w:rFonts w:hint="eastAsia"/>
+          <w:b/>
+        </w:rPr>
+        <w:instrText xml:space="preserve">SEQ </w:instrText>
+      </w:r>
+      <w:r>
+        <w:rPr>
+          <w:rFonts w:hint="eastAsia"/>
+          <w:b/>
+        </w:rPr>
+        <w:instrText>代码</w:instrText>
+      </w:r>
+      <w:r>
+        <w:rPr>
+          <w:rFonts w:hint="eastAsia"/>
+          <w:b/>
+        </w:rPr>
+        <w:instrText xml:space="preserve"> \* ARABIC \s 1</w:instrText>
+      </w:r>
+      <w:r>
+        <w:rPr>
+          <w:b/>
+        </w:rPr>
+        <w:instrText xml:space="preserve"> </w:instrText>
+      </w:r>
+      <w:r>
+        <w:rPr>
+          <w:b/>
+        </w:rPr>
+        <w:fldChar w:fldCharType="separate"/>
+      </w:r>
+      <w:r>
+        <w:rPr>
+          <w:b/>
+          <w:noProof/>
+        </w:rPr>
+        <w:t>9</w:t>
+      </w:r>
+      <w:r>
+        <w:rPr>
+          <w:b/>
+        </w:rPr>
+        <w:fldChar w:fldCharType="end"/>
+      </w:r>
+      <w:r>
+        <w:rPr>
+          <w:rFonts w:hint="eastAsia"/>
+          <w:b/>
+        </w:rPr>
+        <w:t>消息处理</w:t>
+      </w:r>
+    </w:p>
+    <w:tbl>
+      <w:tblPr>
+        <w:tblStyle w:val="af0"/>
+        <w:tblW w:w="0" w:type="auto"/>
+        <w:tblInd w:w="534" w:type="dxa"/>
+        <w:tblLook w:val="04A0" w:firstRow="1" w:lastRow="0" w:firstColumn="1" w:lastColumn="0" w:noHBand="0" w:noVBand="1"/>
+      </w:tblPr>
+      <w:tblGrid>
+        <w:gridCol w:w="7988"/>
+      </w:tblGrid>
+      <w:tr>
+        <w:trPr>
+          <w:trHeight w:val="393"/>
+        </w:trPr>
+        <w:tc>
+          <w:tcPr>
+            <w:tcW w:w="7988" w:type="dxa"/>
+            <w:tcBorders>
+              <w:top w:val="single" w:sz="12" w:space="0" w:color="auto"/>
+              <w:left w:val="nil"/>
+              <w:bottom w:val="single" w:sz="12" w:space="0" w:color="auto"/>
+              <w:right w:val="nil"/>
+            </w:tcBorders>
+          </w:tcPr>
+          <w:p>
+            <w:pPr>
+              <w:rPr>
+                <w:rFonts w:ascii="宋体" w:eastAsia="宋体" w:hAnsi="宋体"/>
+                <w:szCs w:val="24"/>
+              </w:rPr>
+            </w:pPr>
+            <w:r>
+              <w:rPr>
+                <w:rFonts w:ascii="宋体" w:eastAsia="宋体" w:hAnsi="宋体" w:hint="eastAsia"/>
+                <w:szCs w:val="24"/>
+              </w:rPr>
+              <w:t>消息处理</w:t>
+            </w:r>
+          </w:p>
+        </w:tc>
+      </w:tr>
+      <w:tr>
+        <w:trPr>
+          <w:trHeight w:val="2436"/>
+        </w:trPr>
+        <w:tc>
+          <w:tcPr>
+            <w:tcW w:w="7988" w:type="dxa"/>
+            <w:tcBorders>
+              <w:top w:val="single" w:sz="12" w:space="0" w:color="auto"/>
+              <w:left w:val="nil"/>
+              <w:bottom w:val="single" w:sz="12" w:space="0" w:color="auto"/>
+              <w:right w:val="nil"/>
+            </w:tcBorders>
+          </w:tcPr>
+          <w:p>
+            <w:pPr>
+              <w:numPr>
+                <w:ilvl w:val="0"/>
+                <w:numId w:val="42"/>
+              </w:numPr>
+              <w:spacing w:line="300" w:lineRule="exact"/>
+              <w:jc w:val="left"/>
+              <w:textAlignment w:val="center"/>
+              <w:rPr>
+                <w:rFonts w:cs="Times New Roman"/>
+                <w:sz w:val="18"/>
+                <w:szCs w:val="18"/>
+              </w:rPr>
+            </w:pPr>
+            <w:r>
+              <w:rPr>
+                <w:rFonts w:cs="Times New Roman" w:hint="eastAsia"/>
+                <w:sz w:val="18"/>
+                <w:szCs w:val="18"/>
+              </w:rPr>
+              <w:t>//</w:t>
+            </w:r>
+            <w:r>
+              <w:rPr>
+                <w:rFonts w:cs="Times New Roman" w:hint="eastAsia"/>
+                <w:sz w:val="18"/>
+                <w:szCs w:val="18"/>
+              </w:rPr>
+              <w:t>授权信息的一些数据库操作</w:t>
+            </w:r>
+            <w:r>
+              <w:rPr>
+                <w:rFonts w:cs="Times New Roman" w:hint="eastAsia"/>
+                <w:sz w:val="18"/>
+                <w:szCs w:val="18"/>
+              </w:rPr>
+              <w:t xml:space="preserve"> </w:t>
+            </w:r>
+            <w:r>
+              <w:rPr>
+                <w:rFonts w:cs="Times New Roman" w:hint="eastAsia"/>
+                <w:sz w:val="18"/>
+                <w:szCs w:val="18"/>
+              </w:rPr>
+              <w:t>利用</w:t>
+            </w:r>
+            <w:r>
+              <w:rPr>
+                <w:rFonts w:cs="Times New Roman" w:hint="eastAsia"/>
+                <w:sz w:val="18"/>
+                <w:szCs w:val="18"/>
+              </w:rPr>
+              <w:t>r</w:t>
+            </w:r>
+            <w:r>
+              <w:rPr>
+                <w:rFonts w:cs="Times New Roman"/>
+                <w:sz w:val="18"/>
+                <w:szCs w:val="18"/>
+              </w:rPr>
+              <w:t>epo</w:t>
+            </w:r>
+            <w:r>
+              <w:rPr>
+                <w:rFonts w:cs="Times New Roman" w:hint="eastAsia"/>
+                <w:sz w:val="18"/>
+                <w:szCs w:val="18"/>
+              </w:rPr>
+              <w:t>表格权限位进行</w:t>
+            </w:r>
+            <w:r>
+              <w:rPr>
+                <w:rFonts w:cs="Times New Roman" w:hint="eastAsia"/>
+                <w:sz w:val="18"/>
+                <w:szCs w:val="18"/>
+              </w:rPr>
+              <w:t>信息</w:t>
+            </w:r>
+            <w:r>
+              <w:rPr>
+                <w:rFonts w:cs="Times New Roman" w:hint="eastAsia"/>
+                <w:sz w:val="18"/>
+                <w:szCs w:val="18"/>
+              </w:rPr>
+              <w:t>传输</w:t>
+            </w:r>
+          </w:p>
+          <w:p>
+            <w:pPr>
+              <w:numPr>
+                <w:ilvl w:val="0"/>
+                <w:numId w:val="42"/>
+              </w:numPr>
+              <w:spacing w:line="300" w:lineRule="exact"/>
+              <w:jc w:val="left"/>
+              <w:textAlignment w:val="center"/>
+              <w:rPr>
+                <w:rFonts w:cs="Times New Roman"/>
+                <w:sz w:val="18"/>
+                <w:szCs w:val="18"/>
+              </w:rPr>
+            </w:pPr>
+            <w:proofErr w:type="spellStart"/>
+            <w:proofErr w:type="gramStart"/>
+            <w:r>
+              <w:rPr>
+                <w:rFonts w:cs="Times New Roman"/>
+                <w:sz w:val="18"/>
+                <w:szCs w:val="18"/>
+              </w:rPr>
+              <w:t>stmt.executeUpdate</w:t>
+            </w:r>
+            <w:proofErr w:type="spellEnd"/>
+            <w:proofErr w:type="gramEnd"/>
+            <w:r>
+              <w:rPr>
+                <w:rFonts w:cs="Times New Roman"/>
+                <w:sz w:val="18"/>
+                <w:szCs w:val="18"/>
+              </w:rPr>
+              <w:t>("insert into repo values(\'"+textField.getText()+"\',\'"+project_name+"\',\'"+project_user+"\',2)");</w:t>
+            </w:r>
+          </w:p>
+          <w:p>
+            <w:pPr>
+              <w:numPr>
+                <w:ilvl w:val="0"/>
+                <w:numId w:val="42"/>
+              </w:numPr>
+              <w:spacing w:line="300" w:lineRule="exact"/>
+              <w:jc w:val="left"/>
+              <w:textAlignment w:val="center"/>
+              <w:rPr>
+                <w:rFonts w:cs="Times New Roman"/>
+                <w:sz w:val="18"/>
+                <w:szCs w:val="18"/>
+              </w:rPr>
+            </w:pPr>
+            <w:r>
+              <w:rPr>
+                <w:rFonts w:cs="Times New Roman" w:hint="eastAsia"/>
+                <w:sz w:val="18"/>
+                <w:szCs w:val="18"/>
+              </w:rPr>
+              <w:t>//</w:t>
+            </w:r>
+            <w:r>
+              <w:rPr>
+                <w:rFonts w:cs="Times New Roman" w:hint="eastAsia"/>
+                <w:sz w:val="18"/>
+                <w:szCs w:val="18"/>
+              </w:rPr>
+              <w:t>如果接受</w:t>
+            </w:r>
+            <w:r>
+              <w:rPr>
+                <w:rFonts w:cs="Times New Roman" w:hint="eastAsia"/>
+                <w:sz w:val="18"/>
+                <w:szCs w:val="18"/>
+              </w:rPr>
+              <w:t>p</w:t>
+            </w:r>
+            <w:r>
+              <w:rPr>
+                <w:rFonts w:cs="Times New Roman"/>
+                <w:sz w:val="18"/>
+                <w:szCs w:val="18"/>
+              </w:rPr>
+              <w:t>ull request</w:t>
+            </w:r>
+          </w:p>
+          <w:p>
+            <w:pPr>
+              <w:numPr>
+                <w:ilvl w:val="0"/>
+                <w:numId w:val="42"/>
+              </w:numPr>
+              <w:spacing w:line="300" w:lineRule="exact"/>
+              <w:jc w:val="left"/>
+              <w:textAlignment w:val="center"/>
+              <w:rPr>
+                <w:rFonts w:cs="Times New Roman"/>
+                <w:sz w:val="18"/>
+                <w:szCs w:val="18"/>
+              </w:rPr>
+            </w:pPr>
+            <w:r>
+              <w:rPr>
+                <w:rFonts w:cs="Times New Roman" w:hint="eastAsia"/>
+                <w:sz w:val="18"/>
+                <w:szCs w:val="18"/>
+              </w:rPr>
+              <w:t>//</w:t>
+            </w:r>
+            <w:r>
+              <w:rPr>
+                <w:rFonts w:cs="Times New Roman" w:hint="eastAsia"/>
+                <w:sz w:val="18"/>
+                <w:szCs w:val="18"/>
+              </w:rPr>
+              <w:t>在服务器上进行</w:t>
+            </w:r>
+            <w:r>
+              <w:rPr>
+                <w:rFonts w:cs="Times New Roman" w:hint="eastAsia"/>
+                <w:sz w:val="18"/>
+                <w:szCs w:val="18"/>
+              </w:rPr>
+              <w:t>执行</w:t>
+            </w:r>
+            <w:r>
+              <w:rPr>
+                <w:rFonts w:cs="Times New Roman" w:hint="eastAsia"/>
+                <w:sz w:val="18"/>
+                <w:szCs w:val="18"/>
+              </w:rPr>
+              <w:t>Merge</w:t>
+            </w:r>
+            <w:r>
+              <w:rPr>
+                <w:rFonts w:cs="Times New Roman" w:hint="eastAsia"/>
+                <w:sz w:val="18"/>
+                <w:szCs w:val="18"/>
+              </w:rPr>
+              <w:t>操作</w:t>
+            </w:r>
+          </w:p>
+          <w:p>
+            <w:pPr>
+              <w:numPr>
+                <w:ilvl w:val="0"/>
+                <w:numId w:val="42"/>
+              </w:numPr>
+              <w:spacing w:line="300" w:lineRule="exact"/>
+              <w:jc w:val="left"/>
+              <w:textAlignment w:val="center"/>
+              <w:rPr>
+                <w:rFonts w:cs="Times New Roman"/>
+                <w:sz w:val="18"/>
+                <w:szCs w:val="18"/>
+              </w:rPr>
+            </w:pPr>
+            <w:proofErr w:type="spellStart"/>
+            <w:proofErr w:type="gramStart"/>
+            <w:r>
+              <w:rPr>
+                <w:rFonts w:cs="Times New Roman"/>
+                <w:sz w:val="18"/>
+                <w:szCs w:val="18"/>
+              </w:rPr>
+              <w:t>ssh.exec</w:t>
+            </w:r>
+            <w:proofErr w:type="spellEnd"/>
+            <w:proofErr w:type="gramEnd"/>
+            <w:r>
+              <w:rPr>
+                <w:rFonts w:cs="Times New Roman"/>
+                <w:sz w:val="18"/>
+                <w:szCs w:val="18"/>
+              </w:rPr>
+              <w:t>("cd /root/"+</w:t>
+            </w:r>
+            <w:proofErr w:type="spellStart"/>
+            <w:r>
+              <w:rPr>
+                <w:rFonts w:cs="Times New Roman"/>
+                <w:sz w:val="18"/>
+                <w:szCs w:val="18"/>
+              </w:rPr>
+              <w:t>from_user</w:t>
+            </w:r>
+            <w:proofErr w:type="spellEnd"/>
+            <w:r>
+              <w:rPr>
+                <w:rFonts w:cs="Times New Roman"/>
+                <w:sz w:val="18"/>
+                <w:szCs w:val="18"/>
+              </w:rPr>
+              <w:t>+"/"+</w:t>
+            </w:r>
+            <w:proofErr w:type="spellStart"/>
+            <w:r>
+              <w:rPr>
+                <w:rFonts w:cs="Times New Roman"/>
+                <w:sz w:val="18"/>
+                <w:szCs w:val="18"/>
+              </w:rPr>
+              <w:t>repo_name</w:t>
+            </w:r>
+            <w:proofErr w:type="spellEnd"/>
+          </w:p>
+          <w:p>
+            <w:pPr>
+              <w:numPr>
+                <w:ilvl w:val="0"/>
+                <w:numId w:val="42"/>
+              </w:numPr>
+              <w:spacing w:line="300" w:lineRule="exact"/>
+              <w:jc w:val="left"/>
+              <w:textAlignment w:val="center"/>
+              <w:rPr>
+                <w:rFonts w:cs="Times New Roman"/>
+                <w:sz w:val="18"/>
+                <w:szCs w:val="18"/>
+              </w:rPr>
+            </w:pPr>
+            <w:r>
+              <w:rPr>
+                <w:rFonts w:cs="Times New Roman"/>
+                <w:sz w:val="18"/>
+                <w:szCs w:val="18"/>
+              </w:rPr>
+              <w:t>+" &amp;&amp;git push origin "+</w:t>
+            </w:r>
+            <w:proofErr w:type="spellStart"/>
+            <w:r>
+              <w:rPr>
+                <w:rFonts w:cs="Times New Roman"/>
+                <w:sz w:val="18"/>
+                <w:szCs w:val="18"/>
+              </w:rPr>
+              <w:t>from_branch</w:t>
+            </w:r>
+            <w:proofErr w:type="spellEnd"/>
+            <w:r>
+              <w:rPr>
+                <w:rFonts w:cs="Times New Roman"/>
+                <w:sz w:val="18"/>
+                <w:szCs w:val="18"/>
+              </w:rPr>
+              <w:t>+":"+</w:t>
+            </w:r>
+            <w:proofErr w:type="spellStart"/>
+            <w:r>
+              <w:rPr>
+                <w:rFonts w:cs="Times New Roman"/>
+                <w:sz w:val="18"/>
+                <w:szCs w:val="18"/>
+              </w:rPr>
+              <w:t>to_branch</w:t>
+            </w:r>
+            <w:proofErr w:type="spellEnd"/>
+            <w:r>
+              <w:rPr>
+                <w:rFonts w:cs="Times New Roman"/>
+                <w:sz w:val="18"/>
+                <w:szCs w:val="18"/>
+              </w:rPr>
+              <w:t>);</w:t>
+            </w:r>
+          </w:p>
+          <w:p>
+            <w:pPr>
+              <w:numPr>
+                <w:ilvl w:val="0"/>
+                <w:numId w:val="42"/>
+              </w:numPr>
+              <w:spacing w:line="300" w:lineRule="exact"/>
+              <w:jc w:val="left"/>
+              <w:textAlignment w:val="center"/>
+              <w:rPr>
+                <w:rFonts w:cs="Times New Roman"/>
+                <w:sz w:val="18"/>
+                <w:szCs w:val="18"/>
+              </w:rPr>
+            </w:pPr>
+            <w:r>
+              <w:rPr>
+                <w:rFonts w:cs="Times New Roman"/>
+                <w:sz w:val="18"/>
+                <w:szCs w:val="18"/>
+              </w:rPr>
+              <w:t>//</w:t>
+            </w:r>
+            <w:r>
+              <w:rPr>
+                <w:rFonts w:cs="Times New Roman" w:hint="eastAsia"/>
+                <w:sz w:val="18"/>
+                <w:szCs w:val="18"/>
+              </w:rPr>
+              <w:t>更新数据库</w:t>
+            </w:r>
+          </w:p>
+          <w:p>
+            <w:pPr>
+              <w:numPr>
+                <w:ilvl w:val="0"/>
+                <w:numId w:val="42"/>
+              </w:numPr>
+              <w:spacing w:line="300" w:lineRule="exact"/>
+              <w:jc w:val="left"/>
+              <w:textAlignment w:val="center"/>
+              <w:rPr>
+                <w:rFonts w:cs="Times New Roman"/>
+                <w:sz w:val="18"/>
+                <w:szCs w:val="18"/>
+              </w:rPr>
+            </w:pPr>
+            <w:proofErr w:type="spellStart"/>
+            <w:r>
+              <w:rPr>
+                <w:rFonts w:cs="Times New Roman"/>
+                <w:sz w:val="18"/>
+                <w:szCs w:val="18"/>
+              </w:rPr>
+              <w:t>stmt.executeUpdate</w:t>
+            </w:r>
+            <w:proofErr w:type="spellEnd"/>
+            <w:r>
+              <w:rPr>
+                <w:rFonts w:cs="Times New Roman"/>
+                <w:sz w:val="18"/>
+                <w:szCs w:val="18"/>
+              </w:rPr>
+              <w:t xml:space="preserve">("update </w:t>
+            </w:r>
+            <w:proofErr w:type="spellStart"/>
+            <w:r>
+              <w:rPr>
+                <w:rFonts w:cs="Times New Roman"/>
+                <w:sz w:val="18"/>
+                <w:szCs w:val="18"/>
+              </w:rPr>
+              <w:t>pull_request</w:t>
+            </w:r>
+            <w:proofErr w:type="spellEnd"/>
+            <w:r>
+              <w:rPr>
+                <w:rFonts w:cs="Times New Roman"/>
+                <w:sz w:val="18"/>
+                <w:szCs w:val="18"/>
+              </w:rPr>
+              <w:t xml:space="preserve"> set flag = 1 where </w:t>
+            </w:r>
+            <w:proofErr w:type="spellStart"/>
+            <w:r>
+              <w:rPr>
+                <w:rFonts w:cs="Times New Roman"/>
+                <w:sz w:val="18"/>
+                <w:szCs w:val="18"/>
+              </w:rPr>
+              <w:t>from_user</w:t>
+            </w:r>
+            <w:proofErr w:type="spellEnd"/>
+            <w:r>
+              <w:rPr>
+                <w:rFonts w:cs="Times New Roman"/>
+                <w:sz w:val="18"/>
+                <w:szCs w:val="18"/>
+              </w:rPr>
+              <w:t xml:space="preserve"> = \'"</w:t>
+            </w:r>
+          </w:p>
+          <w:p>
+            <w:pPr>
+              <w:numPr>
+                <w:ilvl w:val="0"/>
+                <w:numId w:val="42"/>
+              </w:numPr>
+              <w:spacing w:line="300" w:lineRule="exact"/>
+              <w:jc w:val="left"/>
+              <w:textAlignment w:val="center"/>
+              <w:rPr>
+                <w:rFonts w:cs="Times New Roman"/>
+                <w:sz w:val="18"/>
+                <w:szCs w:val="18"/>
+              </w:rPr>
+            </w:pPr>
+            <w:r>
+              <w:rPr>
+                <w:rFonts w:cs="Times New Roman"/>
+                <w:sz w:val="18"/>
+                <w:szCs w:val="18"/>
+              </w:rPr>
+              <w:t>+</w:t>
+            </w:r>
+            <w:proofErr w:type="spellStart"/>
+            <w:r>
+              <w:rPr>
+                <w:rFonts w:cs="Times New Roman"/>
+                <w:sz w:val="18"/>
+                <w:szCs w:val="18"/>
+              </w:rPr>
+              <w:t>from_user</w:t>
+            </w:r>
+            <w:proofErr w:type="spellEnd"/>
+            <w:r>
+              <w:rPr>
+                <w:rFonts w:cs="Times New Roman"/>
+                <w:sz w:val="18"/>
+                <w:szCs w:val="18"/>
+              </w:rPr>
+              <w:t xml:space="preserve">+"\' and </w:t>
+            </w:r>
+            <w:proofErr w:type="spellStart"/>
+            <w:r>
+              <w:rPr>
+                <w:rFonts w:cs="Times New Roman"/>
+                <w:sz w:val="18"/>
+                <w:szCs w:val="18"/>
+              </w:rPr>
+              <w:t>from_branch</w:t>
+            </w:r>
+            <w:proofErr w:type="spellEnd"/>
+            <w:r>
+              <w:rPr>
+                <w:rFonts w:cs="Times New Roman"/>
+                <w:sz w:val="18"/>
+                <w:szCs w:val="18"/>
+              </w:rPr>
+              <w:t xml:space="preserve"> = \'"+</w:t>
+            </w:r>
+            <w:proofErr w:type="spellStart"/>
+            <w:r>
+              <w:rPr>
+                <w:rFonts w:cs="Times New Roman"/>
+                <w:sz w:val="18"/>
+                <w:szCs w:val="18"/>
+              </w:rPr>
+              <w:t>from_branch</w:t>
+            </w:r>
+            <w:proofErr w:type="spellEnd"/>
+            <w:r>
+              <w:rPr>
+                <w:rFonts w:cs="Times New Roman"/>
+                <w:sz w:val="18"/>
+                <w:szCs w:val="18"/>
+              </w:rPr>
+              <w:t xml:space="preserve">+"\' and </w:t>
+            </w:r>
+            <w:proofErr w:type="spellStart"/>
+            <w:r>
+              <w:rPr>
+                <w:rFonts w:cs="Times New Roman"/>
+                <w:sz w:val="18"/>
+                <w:szCs w:val="18"/>
+              </w:rPr>
+              <w:t>repo_name</w:t>
+            </w:r>
+            <w:proofErr w:type="spellEnd"/>
+            <w:r>
+              <w:rPr>
+                <w:rFonts w:cs="Times New Roman"/>
+                <w:sz w:val="18"/>
+                <w:szCs w:val="18"/>
+              </w:rPr>
+              <w:t xml:space="preserve"> = \'"+</w:t>
+            </w:r>
+            <w:proofErr w:type="spellStart"/>
+            <w:r>
+              <w:rPr>
+                <w:rFonts w:cs="Times New Roman"/>
+                <w:sz w:val="18"/>
+                <w:szCs w:val="18"/>
+              </w:rPr>
+              <w:t>repo_name</w:t>
+            </w:r>
+            <w:proofErr w:type="spellEnd"/>
+            <w:r>
+              <w:rPr>
+                <w:rFonts w:cs="Times New Roman"/>
+                <w:sz w:val="18"/>
+                <w:szCs w:val="18"/>
+              </w:rPr>
+              <w:t>+"\'");</w:t>
+            </w:r>
+          </w:p>
+        </w:tc>
+      </w:tr>
+    </w:tbl>
+    <w:p>
+      <w:pPr>
+        <w:rPr>
+          <w:rFonts w:hint="eastAsia"/>
+        </w:rPr>
+      </w:pPr>
     </w:p>
     <w:p>
       <w:pPr>
@@ -21327,7 +23154,8 @@
         <w:rPr>
           <w:rFonts w:hint="eastAsia"/>
         </w:rPr>
-        <w:t>消息管理</w:t>
+        <w:lastRenderedPageBreak/>
+        <w:t>界面美化</w:t>
       </w:r>
     </w:p>
     <w:p>
@@ -21335,7 +23163,7 @@
         <w:pStyle w:val="ae"/>
         <w:numPr>
           <w:ilvl w:val="0"/>
-          <w:numId w:val="28"/>
+          <w:numId w:val="44"/>
         </w:numPr>
         <w:ind w:firstLineChars="0"/>
       </w:pPr>
@@ -21354,31 +23182,71 @@
         </w:rPr>
       </w:pPr>
       <w:r>
-        <w:rPr>
-          <w:rFonts w:hint="eastAsia"/>
-        </w:rPr>
-        <w:t>消息管理主要用于两个方面，一个是</w:t>
-      </w:r>
-      <w:r>
-        <w:rPr>
-          <w:rFonts w:hint="eastAsia"/>
-        </w:rPr>
-        <w:t>p</w:t>
-      </w:r>
-      <w:r>
-        <w:t>ull request</w:t>
-      </w:r>
-      <w:r>
-        <w:rPr>
-          <w:rFonts w:hint="eastAsia"/>
-        </w:rPr>
-        <w:t>的消息，另外一个是用于授权是否接受的消息。</w:t>
-      </w:r>
-      <w:r>
-        <w:rPr>
-          <w:rFonts w:hint="eastAsia"/>
-        </w:rPr>
-        <w:t>授权是否接受</w:t>
+        <w:t>Java</w:t>
+      </w:r>
+      <w:r>
+        <w:rPr>
+          <w:rFonts w:hint="eastAsia"/>
+        </w:rPr>
+        <w:t>本身自带的</w:t>
+      </w:r>
+      <w:r>
+        <w:rPr>
+          <w:rFonts w:hint="eastAsia"/>
+        </w:rPr>
+        <w:t>S</w:t>
+      </w:r>
+      <w:r>
+        <w:t>wing</w:t>
+      </w:r>
+      <w:r>
+        <w:rPr>
+          <w:rFonts w:hint="eastAsia"/>
+        </w:rPr>
+        <w:t>界面太丑陋，需要使用其中的</w:t>
+      </w:r>
+      <w:proofErr w:type="spellStart"/>
+      <w:r>
+        <w:rPr>
+          <w:rFonts w:hint="eastAsia"/>
+        </w:rPr>
+        <w:t>U</w:t>
+      </w:r>
+      <w:r>
+        <w:t>I</w:t>
+      </w:r>
+      <w:r>
+        <w:rPr>
+          <w:rFonts w:hint="eastAsia"/>
+        </w:rPr>
+        <w:t>M</w:t>
+      </w:r>
+      <w:r>
+        <w:t>anager</w:t>
+      </w:r>
+      <w:proofErr w:type="spellEnd"/>
+      <w:r>
+        <w:rPr>
+          <w:rFonts w:hint="eastAsia"/>
+        </w:rPr>
+        <w:t>处理，运用</w:t>
+      </w:r>
+      <w:proofErr w:type="spellStart"/>
+      <w:r>
+        <w:t>LookandFeel</w:t>
+      </w:r>
+      <w:proofErr w:type="spellEnd"/>
+      <w:r>
+        <w:rPr>
+          <w:rFonts w:hint="eastAsia"/>
+        </w:rPr>
+        <w:t>，不过需要一些主题包或者是皮肤，一些细节部分也需要更详细的处理，所以最后直接用的一个接口，直接调用现成的界面功能。</w:t>
+      </w:r>
+      <w:r>
+        <w:rPr>
+          <w:rFonts w:hint="eastAsia"/>
+        </w:rPr>
+        <w:t>不过美化后的界面的一个缺点就是一打开的时候需要载入几秒钟。</w:t>
       </w:r>
     </w:p>
     <w:p>
@@ -21386,7 +23254,7 @@
         <w:pStyle w:val="ae"/>
         <w:numPr>
           <w:ilvl w:val="0"/>
-          <w:numId w:val="28"/>
+          <w:numId w:val="44"/>
         </w:numPr>
         <w:ind w:firstLineChars="0"/>
       </w:pPr>
@@ -21395,6 +23263,334 @@
           <w:rFonts w:hint="eastAsia"/>
         </w:rPr>
         <w:t>界面展示</w:t>
+      </w:r>
+    </w:p>
+    <w:p>
+      <w:pPr>
+        <w:keepNext/>
+        <w:ind w:left="420"/>
+      </w:pPr>
+      <w:r>
+        <w:rPr>
+          <w:noProof/>
+        </w:rPr>
+        <w:drawing>
+          <wp:inline distT="0" distB="0" distL="0" distR="0" wp14:anchorId="2B6A381C" wp14:editId="14147B71">
+            <wp:extent cx="5274310" cy="2483485"/>
+            <wp:effectExtent l="0" t="0" r="2540" b="0"/>
+            <wp:docPr id="16" name="图片 16"/>
+            <wp:cNvGraphicFramePr>
+              <a:graphicFrameLocks xmlns:a="http://schemas.openxmlformats.org/drawingml/2006/main" noChangeAspect="1"/>
+            </wp:cNvGraphicFramePr>
+            <a:graphic xmlns:a="http://schemas.openxmlformats.org/drawingml/2006/main">
+              <a:graphicData uri="http://schemas.openxmlformats.org/drawingml/2006/picture">
+                <pic:pic xmlns:pic="http://schemas.openxmlformats.org/drawingml/2006/picture">
+                  <pic:nvPicPr>
+                    <pic:cNvPr id="1" name=""/>
+                    <pic:cNvPicPr/>
+                  </pic:nvPicPr>
+                  <pic:blipFill>
+                    <a:blip r:embed="rId26"/>
+                    <a:stretch>
+                      <a:fillRect/>
+                    </a:stretch>
+                  </pic:blipFill>
+                  <pic:spPr>
+                    <a:xfrm>
+                      <a:off x="0" y="0"/>
+                      <a:ext cx="5274310" cy="2483485"/>
+                    </a:xfrm>
+                    <a:prstGeom prst="rect">
+                      <a:avLst/>
+                    </a:prstGeom>
+                  </pic:spPr>
+                </pic:pic>
+              </a:graphicData>
+            </a:graphic>
+          </wp:inline>
+        </w:drawing>
+      </w:r>
+    </w:p>
+    <w:p>
+      <w:pPr>
+        <w:pStyle w:val="af"/>
+        <w:jc w:val="center"/>
+        <w:rPr>
+          <w:rFonts w:hint="eastAsia"/>
+        </w:rPr>
+      </w:pPr>
+      <w:r>
+        <w:rPr>
+          <w:rFonts w:hint="eastAsia"/>
+        </w:rPr>
+        <w:t>图</w:t>
+      </w:r>
+      <w:r>
+        <w:rPr>
+          <w:rFonts w:hint="eastAsia"/>
+        </w:rPr>
+        <w:t xml:space="preserve"> </w:t>
+      </w:r>
+      <w:r>
+        <w:fldChar w:fldCharType="begin"/>
+      </w:r>
+      <w:r>
+        <w:instrText xml:space="preserve"> </w:instrText>
+      </w:r>
+      <w:r>
+        <w:rPr>
+          <w:rFonts w:hint="eastAsia"/>
+        </w:rPr>
+        <w:instrText>STYLEREF 1 \s</w:instrText>
+      </w:r>
+      <w:r>
+        <w:instrText xml:space="preserve"> </w:instrText>
+      </w:r>
+      <w:r>
+        <w:fldChar w:fldCharType="separate"/>
+      </w:r>
+      <w:r>
+        <w:rPr>
+          <w:noProof/>
+        </w:rPr>
+        <w:t>4</w:t>
+      </w:r>
+      <w:r>
+        <w:fldChar w:fldCharType="end"/>
+      </w:r>
+      <w:r>
+        <w:noBreakHyphen/>
+      </w:r>
+      <w:r>
+        <w:fldChar w:fldCharType="begin"/>
+      </w:r>
+      <w:r>
+        <w:instrText xml:space="preserve"> </w:instrText>
+      </w:r>
+      <w:r>
+        <w:rPr>
+          <w:rFonts w:hint="eastAsia"/>
+        </w:rPr>
+        <w:instrText xml:space="preserve">SEQ </w:instrText>
+      </w:r>
+      <w:r>
+        <w:rPr>
+          <w:rFonts w:hint="eastAsia"/>
+        </w:rPr>
+        <w:instrText>图</w:instrText>
+      </w:r>
+      <w:r>
+        <w:rPr>
+          <w:rFonts w:hint="eastAsia"/>
+        </w:rPr>
+        <w:instrText xml:space="preserve"> \* ARABIC \s 1</w:instrText>
+      </w:r>
+      <w:r>
+        <w:instrText xml:space="preserve"> </w:instrText>
+      </w:r>
+      <w:r>
+        <w:fldChar w:fldCharType="separate"/>
+      </w:r>
+      <w:r>
+        <w:rPr>
+          <w:noProof/>
+        </w:rPr>
+        <w:t>12</w:t>
+      </w:r>
+      <w:r>
+        <w:fldChar w:fldCharType="end"/>
+      </w:r>
+      <w:r>
+        <w:rPr>
+          <w:rFonts w:hint="eastAsia"/>
+        </w:rPr>
+        <w:t>界面美化前的界面</w:t>
+      </w:r>
+    </w:p>
+    <w:p>
+      <w:pPr>
+        <w:keepNext/>
+        <w:ind w:left="420"/>
+        <w:jc w:val="center"/>
+      </w:pPr>
+      <w:r>
+        <w:rPr>
+          <w:noProof/>
+        </w:rPr>
+        <w:drawing>
+          <wp:inline distT="0" distB="0" distL="0" distR="0" wp14:anchorId="0589C588" wp14:editId="33F4331E">
+            <wp:extent cx="5274310" cy="2618740"/>
+            <wp:effectExtent l="0" t="0" r="2540" b="0"/>
+            <wp:docPr id="15" name="图片 15"/>
+            <wp:cNvGraphicFramePr>
+              <a:graphicFrameLocks xmlns:a="http://schemas.openxmlformats.org/drawingml/2006/main" noChangeAspect="1"/>
+            </wp:cNvGraphicFramePr>
+            <a:graphic xmlns:a="http://schemas.openxmlformats.org/drawingml/2006/main">
+              <a:graphicData uri="http://schemas.openxmlformats.org/drawingml/2006/picture">
+                <pic:pic xmlns:pic="http://schemas.openxmlformats.org/drawingml/2006/picture">
+                  <pic:nvPicPr>
+                    <pic:cNvPr id="1" name=""/>
+                    <pic:cNvPicPr/>
+                  </pic:nvPicPr>
+                  <pic:blipFill>
+                    <a:blip r:embed="rId27"/>
+                    <a:stretch>
+                      <a:fillRect/>
+                    </a:stretch>
+                  </pic:blipFill>
+                  <pic:spPr>
+                    <a:xfrm>
+                      <a:off x="0" y="0"/>
+                      <a:ext cx="5274310" cy="2618740"/>
+                    </a:xfrm>
+                    <a:prstGeom prst="rect">
+                      <a:avLst/>
+                    </a:prstGeom>
+                  </pic:spPr>
+                </pic:pic>
+              </a:graphicData>
+            </a:graphic>
+          </wp:inline>
+        </w:drawing>
+      </w:r>
+    </w:p>
+    <w:p>
+      <w:pPr>
+        <w:pStyle w:val="af"/>
+        <w:jc w:val="center"/>
+        <w:rPr>
+          <w:rFonts w:hint="eastAsia"/>
+          <w:b/>
+        </w:rPr>
+      </w:pPr>
+      <w:r>
+        <w:rPr>
+          <w:rFonts w:hint="eastAsia"/>
+          <w:b/>
+        </w:rPr>
+        <w:t>图</w:t>
+      </w:r>
+      <w:r>
+        <w:rPr>
+          <w:rFonts w:hint="eastAsia"/>
+          <w:b/>
+        </w:rPr>
+        <w:t xml:space="preserve"> </w:t>
+      </w:r>
+      <w:r>
+        <w:rPr>
+          <w:b/>
+        </w:rPr>
+        <w:fldChar w:fldCharType="begin"/>
+      </w:r>
+      <w:r>
+        <w:rPr>
+          <w:b/>
+        </w:rPr>
+        <w:instrText xml:space="preserve"> </w:instrText>
+      </w:r>
+      <w:r>
+        <w:rPr>
+          <w:rFonts w:hint="eastAsia"/>
+          <w:b/>
+        </w:rPr>
+        <w:instrText>STYLEREF 1 \s</w:instrText>
+      </w:r>
+      <w:r>
+        <w:rPr>
+          <w:b/>
+        </w:rPr>
+        <w:instrText xml:space="preserve"> </w:instrText>
+      </w:r>
+      <w:r>
+        <w:rPr>
+          <w:b/>
+        </w:rPr>
+        <w:fldChar w:fldCharType="separate"/>
+      </w:r>
+      <w:r>
+        <w:rPr>
+          <w:b/>
+          <w:noProof/>
+        </w:rPr>
+        <w:t>4</w:t>
+      </w:r>
+      <w:r>
+        <w:rPr>
+          <w:b/>
+        </w:rPr>
+        <w:fldChar w:fldCharType="end"/>
+      </w:r>
+      <w:r>
+        <w:rPr>
+          <w:b/>
+        </w:rPr>
+        <w:noBreakHyphen/>
+      </w:r>
+      <w:r>
+        <w:rPr>
+          <w:b/>
+        </w:rPr>
+        <w:fldChar w:fldCharType="begin"/>
+      </w:r>
+      <w:r>
+        <w:rPr>
+          <w:b/>
+        </w:rPr>
+        <w:instrText xml:space="preserve"> </w:instrText>
+      </w:r>
+      <w:r>
+        <w:rPr>
+          <w:rFonts w:hint="eastAsia"/>
+          <w:b/>
+        </w:rPr>
+        <w:instrText xml:space="preserve">SEQ </w:instrText>
+      </w:r>
+      <w:r>
+        <w:rPr>
+          <w:rFonts w:hint="eastAsia"/>
+          <w:b/>
+        </w:rPr>
+        <w:instrText>图</w:instrText>
+      </w:r>
+      <w:r>
+        <w:rPr>
+          <w:rFonts w:hint="eastAsia"/>
+          <w:b/>
+        </w:rPr>
+        <w:instrText xml:space="preserve"> \* ARABIC \s 1</w:instrText>
+      </w:r>
+      <w:r>
+        <w:rPr>
+          <w:b/>
+        </w:rPr>
+        <w:instrText xml:space="preserve"> </w:instrText>
+      </w:r>
+      <w:r>
+        <w:rPr>
+          <w:b/>
+        </w:rPr>
+        <w:fldChar w:fldCharType="separate"/>
+      </w:r>
+      <w:r>
+        <w:rPr>
+          <w:b/>
+          <w:noProof/>
+        </w:rPr>
+        <w:t>13</w:t>
+      </w:r>
+      <w:r>
+        <w:rPr>
+          <w:b/>
+        </w:rPr>
+        <w:fldChar w:fldCharType="end"/>
+      </w:r>
+      <w:r>
+        <w:rPr>
+          <w:rFonts w:hint="eastAsia"/>
+          <w:b/>
+        </w:rPr>
+        <w:t>界面美化后的界面</w:t>
       </w:r>
     </w:p>
     <w:p>
@@ -21402,7 +23598,7 @@
         <w:pStyle w:val="ae"/>
         <w:numPr>
           <w:ilvl w:val="0"/>
-          <w:numId w:val="28"/>
+          <w:numId w:val="44"/>
         </w:numPr>
         <w:ind w:firstLineChars="0"/>
       </w:pPr>
@@ -21412,6 +23608,243 @@
         </w:rPr>
         <w:t>关键代码</w:t>
       </w:r>
+    </w:p>
+    <w:p>
+      <w:pPr>
+        <w:pStyle w:val="af"/>
+        <w:keepNext/>
+        <w:jc w:val="center"/>
+        <w:rPr>
+          <w:b/>
+        </w:rPr>
+      </w:pPr>
+      <w:r>
+        <w:rPr>
+          <w:rFonts w:hint="eastAsia"/>
+          <w:b/>
+        </w:rPr>
+        <w:lastRenderedPageBreak/>
+        <w:t>代码</w:t>
+      </w:r>
+      <w:r>
+        <w:rPr>
+          <w:rFonts w:hint="eastAsia"/>
+          <w:b/>
+        </w:rPr>
+        <w:t xml:space="preserve"> </w:t>
+      </w:r>
+      <w:r>
+        <w:rPr>
+          <w:b/>
+        </w:rPr>
+        <w:fldChar w:fldCharType="begin"/>
+      </w:r>
+      <w:r>
+        <w:rPr>
+          <w:b/>
+        </w:rPr>
+        <w:instrText xml:space="preserve"> </w:instrText>
+      </w:r>
+      <w:r>
+        <w:rPr>
+          <w:rFonts w:hint="eastAsia"/>
+          <w:b/>
+        </w:rPr>
+        <w:instrText>STYLEREF 1 \s</w:instrText>
+      </w:r>
+      <w:r>
+        <w:rPr>
+          <w:b/>
+        </w:rPr>
+        <w:instrText xml:space="preserve"> </w:instrText>
+      </w:r>
+      <w:r>
+        <w:rPr>
+          <w:b/>
+        </w:rPr>
+        <w:fldChar w:fldCharType="separate"/>
+      </w:r>
+      <w:r>
+        <w:rPr>
+          <w:b/>
+          <w:noProof/>
+        </w:rPr>
+        <w:t>4</w:t>
+      </w:r>
+      <w:r>
+        <w:rPr>
+          <w:b/>
+        </w:rPr>
+        <w:fldChar w:fldCharType="end"/>
+      </w:r>
+      <w:r>
+        <w:rPr>
+          <w:b/>
+        </w:rPr>
+        <w:noBreakHyphen/>
+      </w:r>
+      <w:r>
+        <w:rPr>
+          <w:b/>
+        </w:rPr>
+        <w:fldChar w:fldCharType="begin"/>
+      </w:r>
+      <w:r>
+        <w:rPr>
+          <w:b/>
+        </w:rPr>
+        <w:instrText xml:space="preserve"> </w:instrText>
+      </w:r>
+      <w:r>
+        <w:rPr>
+          <w:rFonts w:hint="eastAsia"/>
+          <w:b/>
+        </w:rPr>
+        <w:instrText xml:space="preserve">SEQ </w:instrText>
+      </w:r>
+      <w:r>
+        <w:rPr>
+          <w:rFonts w:hint="eastAsia"/>
+          <w:b/>
+        </w:rPr>
+        <w:instrText>代码</w:instrText>
+      </w:r>
+      <w:r>
+        <w:rPr>
+          <w:rFonts w:hint="eastAsia"/>
+          <w:b/>
+        </w:rPr>
+        <w:instrText xml:space="preserve"> \* ARABIC \s 1</w:instrText>
+      </w:r>
+      <w:r>
+        <w:rPr>
+          <w:b/>
+        </w:rPr>
+        <w:instrText xml:space="preserve"> </w:instrText>
+      </w:r>
+      <w:r>
+        <w:rPr>
+          <w:b/>
+        </w:rPr>
+        <w:fldChar w:fldCharType="separate"/>
+      </w:r>
+      <w:r>
+        <w:rPr>
+          <w:b/>
+          <w:noProof/>
+        </w:rPr>
+        <w:t>10</w:t>
+      </w:r>
+      <w:r>
+        <w:rPr>
+          <w:b/>
+        </w:rPr>
+        <w:fldChar w:fldCharType="end"/>
+      </w:r>
+      <w:r>
+        <w:rPr>
+          <w:rFonts w:hint="eastAsia"/>
+          <w:b/>
+        </w:rPr>
+        <w:t>界面美化</w:t>
+      </w:r>
+    </w:p>
+    <w:tbl>
+      <w:tblPr>
+        <w:tblStyle w:val="af0"/>
+        <w:tblW w:w="0" w:type="auto"/>
+        <w:tblInd w:w="534" w:type="dxa"/>
+        <w:tblLook w:val="04A0" w:firstRow="1" w:lastRow="0" w:firstColumn="1" w:lastColumn="0" w:noHBand="0" w:noVBand="1"/>
+      </w:tblPr>
+      <w:tblGrid>
+        <w:gridCol w:w="7988"/>
+      </w:tblGrid>
+      <w:tr>
+        <w:trPr>
+          <w:trHeight w:val="393"/>
+        </w:trPr>
+        <w:tc>
+          <w:tcPr>
+            <w:tcW w:w="7988" w:type="dxa"/>
+            <w:tcBorders>
+              <w:top w:val="single" w:sz="12" w:space="0" w:color="auto"/>
+              <w:left w:val="nil"/>
+              <w:bottom w:val="single" w:sz="12" w:space="0" w:color="auto"/>
+              <w:right w:val="nil"/>
+            </w:tcBorders>
+          </w:tcPr>
+          <w:p>
+            <w:pPr>
+              <w:rPr>
+                <w:rFonts w:ascii="宋体" w:eastAsia="宋体" w:hAnsi="宋体"/>
+                <w:szCs w:val="24"/>
+              </w:rPr>
+            </w:pPr>
+            <w:r>
+              <w:rPr>
+                <w:rFonts w:ascii="宋体" w:eastAsia="宋体" w:hAnsi="宋体" w:hint="eastAsia"/>
+                <w:szCs w:val="24"/>
+              </w:rPr>
+              <w:t>界面美化</w:t>
+            </w:r>
+          </w:p>
+        </w:tc>
+      </w:tr>
+      <w:tr>
+        <w:trPr>
+          <w:trHeight w:val="537"/>
+        </w:trPr>
+        <w:tc>
+          <w:tcPr>
+            <w:tcW w:w="7988" w:type="dxa"/>
+            <w:tcBorders>
+              <w:top w:val="single" w:sz="12" w:space="0" w:color="auto"/>
+              <w:left w:val="nil"/>
+              <w:bottom w:val="single" w:sz="12" w:space="0" w:color="auto"/>
+              <w:right w:val="nil"/>
+            </w:tcBorders>
+          </w:tcPr>
+          <w:p>
+            <w:pPr>
+              <w:numPr>
+                <w:ilvl w:val="0"/>
+                <w:numId w:val="45"/>
+              </w:numPr>
+              <w:spacing w:line="300" w:lineRule="exact"/>
+              <w:jc w:val="left"/>
+              <w:textAlignment w:val="center"/>
+              <w:rPr>
+                <w:rFonts w:cs="Times New Roman"/>
+                <w:sz w:val="18"/>
+                <w:szCs w:val="18"/>
+              </w:rPr>
+            </w:pPr>
+            <w:proofErr w:type="spellStart"/>
+            <w:r>
+              <w:rPr>
+                <w:rFonts w:cs="Times New Roman"/>
+                <w:sz w:val="18"/>
+                <w:szCs w:val="18"/>
+              </w:rPr>
+              <w:t>WebLookAndFeel.install</w:t>
+            </w:r>
+            <w:proofErr w:type="spellEnd"/>
+            <w:r>
+              <w:rPr>
+                <w:rFonts w:cs="Times New Roman"/>
+                <w:sz w:val="18"/>
+                <w:szCs w:val="18"/>
+              </w:rPr>
+              <w:t xml:space="preserve"> ();</w:t>
+            </w:r>
+          </w:p>
+        </w:tc>
+      </w:tr>
+    </w:tbl>
+    <w:p>
+      <w:pPr>
+        <w:ind w:left="420"/>
+      </w:pPr>
     </w:p>
     <w:p>
       <w:pPr>
@@ -21423,23 +23856,6 @@
         <w:ind w:firstLineChars="0"/>
       </w:pPr>
       <w:r>
-        <w:rPr>
-          <w:rFonts w:hint="eastAsia"/>
-        </w:rPr>
-        <w:lastRenderedPageBreak/>
-        <w:t>界面美化</w:t>
-      </w:r>
-    </w:p>
-    <w:p>
-      <w:pPr>
-        <w:pStyle w:val="ae"/>
-        <w:numPr>
-          <w:ilvl w:val="3"/>
-          <w:numId w:val="11"/>
-        </w:numPr>
-        <w:ind w:firstLineChars="0"/>
-      </w:pPr>
-      <w:r>
         <w:t>SSH Key</w:t>
       </w:r>
       <w:r>
@@ -21467,6 +23883,162 @@
     </w:p>
     <w:p>
       <w:pPr>
+        <w:ind w:firstLine="420"/>
+        <w:rPr>
+          <w:rFonts w:hint="eastAsia"/>
+        </w:rPr>
+      </w:pPr>
+      <w:r>
+        <w:rPr>
+          <w:rFonts w:hint="eastAsia"/>
+        </w:rPr>
+        <w:t>由于软件中设计到数据的传输，</w:t>
+      </w:r>
+      <w:r>
+        <w:rPr>
+          <w:rFonts w:hint="eastAsia"/>
+        </w:rPr>
+        <w:t>G</w:t>
+      </w:r>
+      <w:r>
+        <w:t>it</w:t>
+      </w:r>
+      <w:r>
+        <w:rPr>
+          <w:rFonts w:hint="eastAsia"/>
+        </w:rPr>
+        <w:t>一般采用的是</w:t>
+      </w:r>
+      <w:proofErr w:type="spellStart"/>
+      <w:r>
+        <w:rPr>
+          <w:rFonts w:hint="eastAsia"/>
+        </w:rPr>
+        <w:t>s</w:t>
+      </w:r>
+      <w:r>
+        <w:t>sh</w:t>
+      </w:r>
+      <w:proofErr w:type="spellEnd"/>
+      <w:r>
+        <w:rPr>
+          <w:rFonts w:hint="eastAsia"/>
+        </w:rPr>
+        <w:t>协议和</w:t>
+      </w:r>
+      <w:r>
+        <w:rPr>
+          <w:rFonts w:hint="eastAsia"/>
+        </w:rPr>
+        <w:t>h</w:t>
+      </w:r>
+      <w:r>
+        <w:t>ttp</w:t>
+      </w:r>
+      <w:r>
+        <w:rPr>
+          <w:rFonts w:hint="eastAsia"/>
+        </w:rPr>
+        <w:t>协议，而在软件中没有进行选择，一律默认的是</w:t>
+      </w:r>
+      <w:proofErr w:type="spellStart"/>
+      <w:r>
+        <w:rPr>
+          <w:rFonts w:hint="eastAsia"/>
+        </w:rPr>
+        <w:t>s</w:t>
+      </w:r>
+      <w:r>
+        <w:t>sh</w:t>
+      </w:r>
+      <w:proofErr w:type="spellEnd"/>
+      <w:r>
+        <w:rPr>
+          <w:rFonts w:hint="eastAsia"/>
+        </w:rPr>
+        <w:t>协议，可以直接将服务器账号和密码写入代码中从而使得所有用户可以直接对远程服务器的内容进行传输，但是为了安全性考虑还是需要利用每个人的</w:t>
+      </w:r>
+      <w:proofErr w:type="spellStart"/>
+      <w:r>
+        <w:rPr>
+          <w:rFonts w:hint="eastAsia"/>
+        </w:rPr>
+        <w:t>s</w:t>
+      </w:r>
+      <w:r>
+        <w:t>sh</w:t>
+      </w:r>
+      <w:proofErr w:type="spellEnd"/>
+      <w:r>
+        <w:rPr>
+          <w:rFonts w:hint="eastAsia"/>
+        </w:rPr>
+        <w:t>密匙进行连接，将公钥存储到远程服务器上的</w:t>
+      </w:r>
+      <w:proofErr w:type="spellStart"/>
+      <w:r>
+        <w:rPr>
+          <w:rFonts w:hint="eastAsia"/>
+        </w:rPr>
+        <w:t>au</w:t>
+      </w:r>
+      <w:r>
+        <w:t>thorized_keys</w:t>
+      </w:r>
+      <w:proofErr w:type="spellEnd"/>
+      <w:r>
+        <w:rPr>
+          <w:rFonts w:hint="eastAsia"/>
+        </w:rPr>
+        <w:t>中，然后将私钥在本机中的目录存到数据库中，之后在</w:t>
+      </w:r>
+      <w:r>
+        <w:rPr>
+          <w:rFonts w:hint="eastAsia"/>
+        </w:rPr>
+        <w:t>c</w:t>
+      </w:r>
+      <w:r>
+        <w:t>lone</w:t>
+      </w:r>
+      <w:r>
+        <w:rPr>
+          <w:rFonts w:hint="eastAsia"/>
+        </w:rPr>
+        <w:t>或者</w:t>
+      </w:r>
+      <w:r>
+        <w:rPr>
+          <w:rFonts w:hint="eastAsia"/>
+        </w:rPr>
+        <w:t>p</w:t>
+      </w:r>
+      <w:r>
+        <w:t>ush</w:t>
+      </w:r>
+      <w:r>
+        <w:rPr>
+          <w:rFonts w:hint="eastAsia"/>
+        </w:rPr>
+        <w:t>等需要认证的时候，通过私钥的目录索引以及之前已经加在远程服务器上的公钥可以安全并正确</w:t>
+      </w:r>
+      <w:r>
+        <w:rPr>
+          <w:rFonts w:hint="eastAsia"/>
+        </w:rPr>
+        <w:t>进行</w:t>
+      </w:r>
+      <w:r>
+        <w:rPr>
+          <w:rFonts w:hint="eastAsia"/>
+        </w:rPr>
+        <w:t>连接从而实现数据传输。</w:t>
+      </w:r>
+      <w:bookmarkStart w:id="37" w:name="_GoBack"/>
+      <w:bookmarkEnd w:id="37"/>
+    </w:p>
+    <w:p>
+      <w:pPr>
         <w:pStyle w:val="ae"/>
         <w:numPr>
           <w:ilvl w:val="0"/>
@@ -21506,7 +24078,7 @@
           <w:szCs w:val="28"/>
         </w:rPr>
       </w:pPr>
-      <w:bookmarkStart w:id="36" w:name="_Toc38890730"/>
+      <w:bookmarkStart w:id="38" w:name="_Toc38890730"/>
       <w:r>
         <w:rPr>
           <w:rFonts w:ascii="黑体" w:eastAsia="黑体" w:hAnsi="黑体" w:hint="eastAsia"/>
@@ -21515,7 +24087,7 @@
         </w:rPr>
         <w:t>系统测试</w:t>
       </w:r>
-      <w:bookmarkEnd w:id="36"/>
+      <w:bookmarkEnd w:id="38"/>
     </w:p>
     <w:p>
       <w:pPr>
@@ -21529,7 +24101,7 @@
           <w:szCs w:val="30"/>
         </w:rPr>
       </w:pPr>
-      <w:bookmarkStart w:id="37" w:name="_Toc38890731"/>
+      <w:bookmarkStart w:id="39" w:name="_Toc38890731"/>
       <w:r>
         <w:rPr>
           <w:rFonts w:ascii="黑体" w:eastAsia="黑体" w:hAnsi="黑体" w:hint="eastAsia"/>
@@ -21539,7 +24111,7 @@
         <w:lastRenderedPageBreak/>
         <w:t>总结</w:t>
       </w:r>
-      <w:bookmarkEnd w:id="37"/>
+      <w:bookmarkEnd w:id="39"/>
     </w:p>
     <w:p>
       <w:pPr>
@@ -21597,7 +24169,7 @@
       <w:pPr>
         <w:ind w:firstLineChars="200" w:firstLine="480"/>
         <w:rPr>
-          <w:rFonts w:asciiTheme="minorEastAsia" w:hAnsiTheme="minorEastAsia" w:hint="eastAsia"/>
+          <w:rFonts w:asciiTheme="minorEastAsia" w:hAnsiTheme="minorEastAsia"/>
         </w:rPr>
       </w:pPr>
       <w:r>
@@ -21623,7 +24195,7 @@
           <w:szCs w:val="30"/>
         </w:rPr>
       </w:pPr>
-      <w:bookmarkStart w:id="38" w:name="_Toc38890732"/>
+      <w:bookmarkStart w:id="40" w:name="_Toc38890732"/>
       <w:r>
         <w:rPr>
           <w:rFonts w:ascii="黑体" w:eastAsia="黑体" w:hAnsi="黑体"/>
@@ -21649,7 +24221,7 @@
         </w:rPr>
         <w:t>谢</w:t>
       </w:r>
-      <w:bookmarkEnd w:id="38"/>
+      <w:bookmarkEnd w:id="40"/>
     </w:p>
     <w:p>
       <w:pPr>
@@ -21705,7 +24277,7 @@
           <w:szCs w:val="30"/>
         </w:rPr>
       </w:pPr>
-      <w:bookmarkStart w:id="39" w:name="_Toc38890733"/>
+      <w:bookmarkStart w:id="41" w:name="_Toc38890733"/>
       <w:r>
         <w:rPr>
           <w:rFonts w:ascii="黑体" w:eastAsia="黑体" w:hAnsi="黑体" w:hint="eastAsia"/>
@@ -21717,7 +24289,7 @@
         <w:lastRenderedPageBreak/>
         <w:t>参考文献</w:t>
       </w:r>
-      <w:bookmarkEnd w:id="39"/>
+      <w:bookmarkEnd w:id="41"/>
     </w:p>
     <w:p>
       <w:pPr>
@@ -21735,7 +24307,7 @@
           <w:szCs w:val="30"/>
         </w:rPr>
         <w:sectPr>
-          <w:footerReference w:type="default" r:id="rId23"/>
+          <w:footerReference w:type="default" r:id="rId28"/>
           <w:endnotePr>
             <w:numFmt w:val="decimal"/>
           </w:endnotePr>
@@ -21766,7 +24338,7 @@
           <w:szCs w:val="30"/>
         </w:rPr>
       </w:pPr>
-      <w:bookmarkStart w:id="40" w:name="_Toc38890734"/>
+      <w:bookmarkStart w:id="42" w:name="_Toc38890734"/>
       <w:r>
         <w:rPr>
           <w:rFonts w:ascii="黑体" w:eastAsia="黑体" w:hAnsi="黑体" w:hint="eastAsia"/>
@@ -21788,7 +24360,7 @@
         </w:rPr>
         <w:t>代码及相关附件</w:t>
       </w:r>
-      <w:bookmarkEnd w:id="40"/>
+      <w:bookmarkEnd w:id="42"/>
     </w:p>
     <w:p>
       <w:pPr>
@@ -21807,7 +24379,7 @@
           <w:szCs w:val="30"/>
         </w:rPr>
       </w:pPr>
-      <w:bookmarkStart w:id="41" w:name="_Toc38890735"/>
+      <w:bookmarkStart w:id="43" w:name="_Toc38890735"/>
       <w:r>
         <w:rPr>
           <w:rFonts w:ascii="黑体" w:eastAsia="黑体" w:hAnsi="黑体" w:hint="eastAsia"/>
@@ -21869,7 +24441,7 @@
         </w:rPr>
         <w:t>文</w:t>
       </w:r>
-      <w:bookmarkEnd w:id="41"/>
+      <w:bookmarkEnd w:id="43"/>
     </w:p>
     <w:p>
       <w:pPr>
@@ -21908,7 +24480,7 @@
           <w:szCs w:val="30"/>
         </w:rPr>
       </w:pPr>
-      <w:bookmarkStart w:id="42" w:name="_Toc38890736"/>
+      <w:bookmarkStart w:id="44" w:name="_Toc38890736"/>
       <w:r>
         <w:rPr>
           <w:rFonts w:ascii="黑体" w:eastAsia="黑体" w:hAnsi="黑体" w:hint="eastAsia"/>
@@ -21950,7 +24522,7 @@
         </w:rPr>
         <w:t>中文译文</w:t>
       </w:r>
-      <w:bookmarkEnd w:id="42"/>
+      <w:bookmarkEnd w:id="44"/>
     </w:p>
     <w:p>
       <w:pPr>
@@ -24918,6 +27490,95 @@
     </w:lvl>
   </w:abstractNum>
   <w:abstractNum w:abstractNumId="18" w15:restartNumberingAfterBreak="0">
+    <w:nsid w:val="2D9D153F"/>
+    <w:multiLevelType w:val="hybridMultilevel"/>
+    <w:tmpl w:val="B6B60014"/>
+    <w:lvl w:ilvl="0" w:tplc="A0B00420">
+      <w:start w:val="1"/>
+      <w:numFmt w:val="decimal"/>
+      <w:lvlText w:val="%1—"/>
+      <w:lvlJc w:val="left"/>
+      <w:pPr>
+        <w:ind w:left="1020" w:hanging="600"/>
+      </w:pPr>
+      <w:rPr>
+        <w:rFonts w:hint="default"/>
+      </w:rPr>
+    </w:lvl>
+    <w:lvl w:ilvl="1" w:tplc="08090019" w:tentative="1">
+      <w:start w:val="1"/>
+      <w:numFmt w:val="lowerLetter"/>
+      <w:lvlText w:val="%2."/>
+      <w:lvlJc w:val="left"/>
+      <w:pPr>
+        <w:ind w:left="1500" w:hanging="360"/>
+      </w:pPr>
+    </w:lvl>
+    <w:lvl w:ilvl="2" w:tplc="0809001B" w:tentative="1">
+      <w:start w:val="1"/>
+      <w:numFmt w:val="lowerRoman"/>
+      <w:lvlText w:val="%3."/>
+      <w:lvlJc w:val="right"/>
+      <w:pPr>
+        <w:ind w:left="2220" w:hanging="180"/>
+      </w:pPr>
+    </w:lvl>
+    <w:lvl w:ilvl="3" w:tplc="0809000F" w:tentative="1">
+      <w:start w:val="1"/>
+      <w:numFmt w:val="decimal"/>
+      <w:lvlText w:val="%4."/>
+      <w:lvlJc w:val="left"/>
+      <w:pPr>
+        <w:ind w:left="2940" w:hanging="360"/>
+      </w:pPr>
+    </w:lvl>
+    <w:lvl w:ilvl="4" w:tplc="08090019" w:tentative="1">
+      <w:start w:val="1"/>
+      <w:numFmt w:val="lowerLetter"/>
+      <w:lvlText w:val="%5."/>
+      <w:lvlJc w:val="left"/>
+      <w:pPr>
+        <w:ind w:left="3660" w:hanging="360"/>
+      </w:pPr>
+    </w:lvl>
+    <w:lvl w:ilvl="5" w:tplc="0809001B" w:tentative="1">
+      <w:start w:val="1"/>
+      <w:numFmt w:val="lowerRoman"/>
+      <w:lvlText w:val="%6."/>
+      <w:lvlJc w:val="right"/>
+      <w:pPr>
+        <w:ind w:left="4380" w:hanging="180"/>
+      </w:pPr>
+    </w:lvl>
+    <w:lvl w:ilvl="6" w:tplc="0809000F" w:tentative="1">
+      <w:start w:val="1"/>
+      <w:numFmt w:val="decimal"/>
+      <w:lvlText w:val="%7."/>
+      <w:lvlJc w:val="left"/>
+      <w:pPr>
+        <w:ind w:left="5100" w:hanging="360"/>
+      </w:pPr>
+    </w:lvl>
+    <w:lvl w:ilvl="7" w:tplc="08090019" w:tentative="1">
+      <w:start w:val="1"/>
+      <w:numFmt w:val="lowerLetter"/>
+      <w:lvlText w:val="%8."/>
+      <w:lvlJc w:val="left"/>
+      <w:pPr>
+        <w:ind w:left="5820" w:hanging="360"/>
+      </w:pPr>
+    </w:lvl>
+    <w:lvl w:ilvl="8" w:tplc="0809001B" w:tentative="1">
+      <w:start w:val="1"/>
+      <w:numFmt w:val="lowerRoman"/>
+      <w:lvlText w:val="%9."/>
+      <w:lvlJc w:val="right"/>
+      <w:pPr>
+        <w:ind w:left="6540" w:hanging="180"/>
+      </w:pPr>
+    </w:lvl>
+  </w:abstractNum>
+  <w:abstractNum w:abstractNumId="19" w15:restartNumberingAfterBreak="0">
     <w:nsid w:val="306830FF"/>
     <w:multiLevelType w:val="hybridMultilevel"/>
     <w:tmpl w:val="36E088CE"/>
@@ -25006,7 +27667,7 @@
       </w:pPr>
     </w:lvl>
   </w:abstractNum>
-  <w:abstractNum w:abstractNumId="19" w15:restartNumberingAfterBreak="0">
+  <w:abstractNum w:abstractNumId="20" w15:restartNumberingAfterBreak="0">
     <w:nsid w:val="307F2373"/>
     <w:multiLevelType w:val="hybridMultilevel"/>
     <w:tmpl w:val="7DE6850A"/>
@@ -25096,7 +27757,7 @@
       </w:pPr>
     </w:lvl>
   </w:abstractNum>
-  <w:abstractNum w:abstractNumId="20" w15:restartNumberingAfterBreak="0">
+  <w:abstractNum w:abstractNumId="21" w15:restartNumberingAfterBreak="0">
     <w:nsid w:val="31B06D35"/>
     <w:multiLevelType w:val="hybridMultilevel"/>
     <w:tmpl w:val="B7A24C12"/>
@@ -25185,7 +27846,7 @@
       </w:pPr>
     </w:lvl>
   </w:abstractNum>
-  <w:abstractNum w:abstractNumId="21" w15:restartNumberingAfterBreak="0">
+  <w:abstractNum w:abstractNumId="22" w15:restartNumberingAfterBreak="0">
     <w:nsid w:val="3DC331E7"/>
     <w:multiLevelType w:val="multilevel"/>
     <w:tmpl w:val="0409001F"/>
@@ -25271,7 +27932,7 @@
       </w:pPr>
     </w:lvl>
   </w:abstractNum>
-  <w:abstractNum w:abstractNumId="22" w15:restartNumberingAfterBreak="0">
+  <w:abstractNum w:abstractNumId="23" w15:restartNumberingAfterBreak="0">
     <w:nsid w:val="3FCA5985"/>
     <w:multiLevelType w:val="multilevel"/>
     <w:tmpl w:val="38F21548"/>
@@ -25387,7 +28048,7 @@
       </w:rPr>
     </w:lvl>
   </w:abstractNum>
-  <w:abstractNum w:abstractNumId="23" w15:restartNumberingAfterBreak="0">
+  <w:abstractNum w:abstractNumId="24" w15:restartNumberingAfterBreak="0">
     <w:nsid w:val="41C8532A"/>
     <w:multiLevelType w:val="hybridMultilevel"/>
     <w:tmpl w:val="265E6D16"/>
@@ -25483,7 +28144,7 @@
       </w:pPr>
     </w:lvl>
   </w:abstractNum>
-  <w:abstractNum w:abstractNumId="24" w15:restartNumberingAfterBreak="0">
+  <w:abstractNum w:abstractNumId="25" w15:restartNumberingAfterBreak="0">
     <w:nsid w:val="471C52FE"/>
     <w:multiLevelType w:val="hybridMultilevel"/>
     <w:tmpl w:val="265E6D16"/>
@@ -25579,7 +28240,7 @@
       </w:pPr>
     </w:lvl>
   </w:abstractNum>
-  <w:abstractNum w:abstractNumId="25" w15:restartNumberingAfterBreak="0">
+  <w:abstractNum w:abstractNumId="26" w15:restartNumberingAfterBreak="0">
     <w:nsid w:val="4796174D"/>
     <w:multiLevelType w:val="hybridMultilevel"/>
     <w:tmpl w:val="3D9A8DE6"/>
@@ -25668,7 +28329,7 @@
       </w:pPr>
     </w:lvl>
   </w:abstractNum>
-  <w:abstractNum w:abstractNumId="26" w15:restartNumberingAfterBreak="0">
+  <w:abstractNum w:abstractNumId="27" w15:restartNumberingAfterBreak="0">
     <w:nsid w:val="48605868"/>
     <w:multiLevelType w:val="hybridMultilevel"/>
     <w:tmpl w:val="07988DA8"/>
@@ -25757,7 +28418,7 @@
       </w:pPr>
     </w:lvl>
   </w:abstractNum>
-  <w:abstractNum w:abstractNumId="27" w15:restartNumberingAfterBreak="0">
+  <w:abstractNum w:abstractNumId="28" w15:restartNumberingAfterBreak="0">
     <w:nsid w:val="4A94591E"/>
     <w:multiLevelType w:val="multilevel"/>
     <w:tmpl w:val="0409001D"/>
@@ -25843,7 +28504,7 @@
       </w:pPr>
     </w:lvl>
   </w:abstractNum>
-  <w:abstractNum w:abstractNumId="28" w15:restartNumberingAfterBreak="0">
+  <w:abstractNum w:abstractNumId="29" w15:restartNumberingAfterBreak="0">
     <w:nsid w:val="4E1F3A3E"/>
     <w:multiLevelType w:val="hybridMultilevel"/>
     <w:tmpl w:val="747E936C"/>
@@ -25932,7 +28593,7 @@
       </w:pPr>
     </w:lvl>
   </w:abstractNum>
-  <w:abstractNum w:abstractNumId="29" w15:restartNumberingAfterBreak="0">
+  <w:abstractNum w:abstractNumId="30" w15:restartNumberingAfterBreak="0">
     <w:nsid w:val="4F51122A"/>
     <w:multiLevelType w:val="multilevel"/>
     <w:tmpl w:val="F252D2B6"/>
@@ -26048,7 +28709,7 @@
       </w:rPr>
     </w:lvl>
   </w:abstractNum>
-  <w:abstractNum w:abstractNumId="30" w15:restartNumberingAfterBreak="0">
+  <w:abstractNum w:abstractNumId="31" w15:restartNumberingAfterBreak="0">
     <w:nsid w:val="528A470B"/>
     <w:multiLevelType w:val="hybridMultilevel"/>
     <w:tmpl w:val="01BA9F3A"/>
@@ -26137,7 +28798,7 @@
       </w:pPr>
     </w:lvl>
   </w:abstractNum>
-  <w:abstractNum w:abstractNumId="31" w15:restartNumberingAfterBreak="0">
+  <w:abstractNum w:abstractNumId="32" w15:restartNumberingAfterBreak="0">
     <w:nsid w:val="56152A8A"/>
     <w:multiLevelType w:val="hybridMultilevel"/>
     <w:tmpl w:val="265E6D16"/>
@@ -26233,7 +28894,7 @@
       </w:pPr>
     </w:lvl>
   </w:abstractNum>
-  <w:abstractNum w:abstractNumId="32" w15:restartNumberingAfterBreak="0">
+  <w:abstractNum w:abstractNumId="33" w15:restartNumberingAfterBreak="0">
     <w:nsid w:val="56B9356F"/>
     <w:multiLevelType w:val="hybridMultilevel"/>
     <w:tmpl w:val="265E6D16"/>
@@ -26329,7 +28990,7 @@
       </w:pPr>
     </w:lvl>
   </w:abstractNum>
-  <w:abstractNum w:abstractNumId="33" w15:restartNumberingAfterBreak="0">
+  <w:abstractNum w:abstractNumId="34" w15:restartNumberingAfterBreak="0">
     <w:nsid w:val="5D6537FF"/>
     <w:multiLevelType w:val="hybridMultilevel"/>
     <w:tmpl w:val="4FFE1834"/>
@@ -26415,7 +29076,96 @@
       </w:pPr>
     </w:lvl>
   </w:abstractNum>
-  <w:abstractNum w:abstractNumId="34" w15:restartNumberingAfterBreak="0">
+  <w:abstractNum w:abstractNumId="35" w15:restartNumberingAfterBreak="0">
+    <w:nsid w:val="5E386668"/>
+    <w:multiLevelType w:val="hybridMultilevel"/>
+    <w:tmpl w:val="9BA21ADC"/>
+    <w:lvl w:ilvl="0" w:tplc="4D96C218">
+      <w:start w:val="1"/>
+      <w:numFmt w:val="decimal"/>
+      <w:lvlText w:val="%1)"/>
+      <w:lvlJc w:val="left"/>
+      <w:pPr>
+        <w:ind w:left="780" w:hanging="360"/>
+      </w:pPr>
+      <w:rPr>
+        <w:rFonts w:hint="default"/>
+      </w:rPr>
+    </w:lvl>
+    <w:lvl w:ilvl="1" w:tplc="08090019" w:tentative="1">
+      <w:start w:val="1"/>
+      <w:numFmt w:val="lowerLetter"/>
+      <w:lvlText w:val="%2."/>
+      <w:lvlJc w:val="left"/>
+      <w:pPr>
+        <w:ind w:left="1500" w:hanging="360"/>
+      </w:pPr>
+    </w:lvl>
+    <w:lvl w:ilvl="2" w:tplc="0809001B" w:tentative="1">
+      <w:start w:val="1"/>
+      <w:numFmt w:val="lowerRoman"/>
+      <w:lvlText w:val="%3."/>
+      <w:lvlJc w:val="right"/>
+      <w:pPr>
+        <w:ind w:left="2220" w:hanging="180"/>
+      </w:pPr>
+    </w:lvl>
+    <w:lvl w:ilvl="3" w:tplc="0809000F" w:tentative="1">
+      <w:start w:val="1"/>
+      <w:numFmt w:val="decimal"/>
+      <w:lvlText w:val="%4."/>
+      <w:lvlJc w:val="left"/>
+      <w:pPr>
+        <w:ind w:left="2940" w:hanging="360"/>
+      </w:pPr>
+    </w:lvl>
+    <w:lvl w:ilvl="4" w:tplc="08090019" w:tentative="1">
+      <w:start w:val="1"/>
+      <w:numFmt w:val="lowerLetter"/>
+      <w:lvlText w:val="%5."/>
+      <w:lvlJc w:val="left"/>
+      <w:pPr>
+        <w:ind w:left="3660" w:hanging="360"/>
+      </w:pPr>
+    </w:lvl>
+    <w:lvl w:ilvl="5" w:tplc="0809001B" w:tentative="1">
+      <w:start w:val="1"/>
+      <w:numFmt w:val="lowerRoman"/>
+      <w:lvlText w:val="%6."/>
+      <w:lvlJc w:val="right"/>
+      <w:pPr>
+        <w:ind w:left="4380" w:hanging="180"/>
+      </w:pPr>
+    </w:lvl>
+    <w:lvl w:ilvl="6" w:tplc="0809000F" w:tentative="1">
+      <w:start w:val="1"/>
+      <w:numFmt w:val="decimal"/>
+      <w:lvlText w:val="%7."/>
+      <w:lvlJc w:val="left"/>
+      <w:pPr>
+        <w:ind w:left="5100" w:hanging="360"/>
+      </w:pPr>
+    </w:lvl>
+    <w:lvl w:ilvl="7" w:tplc="08090019" w:tentative="1">
+      <w:start w:val="1"/>
+      <w:numFmt w:val="lowerLetter"/>
+      <w:lvlText w:val="%8."/>
+      <w:lvlJc w:val="left"/>
+      <w:pPr>
+        <w:ind w:left="5820" w:hanging="360"/>
+      </w:pPr>
+    </w:lvl>
+    <w:lvl w:ilvl="8" w:tplc="0809001B" w:tentative="1">
+      <w:start w:val="1"/>
+      <w:numFmt w:val="lowerRoman"/>
+      <w:lvlText w:val="%9."/>
+      <w:lvlJc w:val="right"/>
+      <w:pPr>
+        <w:ind w:left="6540" w:hanging="180"/>
+      </w:pPr>
+    </w:lvl>
+  </w:abstractNum>
+  <w:abstractNum w:abstractNumId="36" w15:restartNumberingAfterBreak="0">
     <w:nsid w:val="638B07DE"/>
     <w:multiLevelType w:val="multilevel"/>
     <w:tmpl w:val="74789782"/>
@@ -26531,186 +29281,8 @@
       </w:rPr>
     </w:lvl>
   </w:abstractNum>
-  <w:abstractNum w:abstractNumId="35" w15:restartNumberingAfterBreak="0">
-    <w:nsid w:val="66337DEF"/>
-    <w:multiLevelType w:val="hybridMultilevel"/>
-    <w:tmpl w:val="5F0E14EE"/>
-    <w:lvl w:ilvl="0" w:tplc="73FE3BBE">
-      <w:start w:val="1"/>
-      <w:numFmt w:val="decimal"/>
-      <w:lvlText w:val="%1)"/>
-      <w:lvlJc w:val="left"/>
-      <w:pPr>
-        <w:ind w:left="780" w:hanging="360"/>
-      </w:pPr>
-      <w:rPr>
-        <w:rFonts w:hint="default"/>
-      </w:rPr>
-    </w:lvl>
-    <w:lvl w:ilvl="1" w:tplc="08090019" w:tentative="1">
-      <w:start w:val="1"/>
-      <w:numFmt w:val="lowerLetter"/>
-      <w:lvlText w:val="%2."/>
-      <w:lvlJc w:val="left"/>
-      <w:pPr>
-        <w:ind w:left="1500" w:hanging="360"/>
-      </w:pPr>
-    </w:lvl>
-    <w:lvl w:ilvl="2" w:tplc="0809001B" w:tentative="1">
-      <w:start w:val="1"/>
-      <w:numFmt w:val="lowerRoman"/>
-      <w:lvlText w:val="%3."/>
-      <w:lvlJc w:val="right"/>
-      <w:pPr>
-        <w:ind w:left="2220" w:hanging="180"/>
-      </w:pPr>
-    </w:lvl>
-    <w:lvl w:ilvl="3" w:tplc="0809000F" w:tentative="1">
-      <w:start w:val="1"/>
-      <w:numFmt w:val="decimal"/>
-      <w:lvlText w:val="%4."/>
-      <w:lvlJc w:val="left"/>
-      <w:pPr>
-        <w:ind w:left="2940" w:hanging="360"/>
-      </w:pPr>
-    </w:lvl>
-    <w:lvl w:ilvl="4" w:tplc="08090019" w:tentative="1">
-      <w:start w:val="1"/>
-      <w:numFmt w:val="lowerLetter"/>
-      <w:lvlText w:val="%5."/>
-      <w:lvlJc w:val="left"/>
-      <w:pPr>
-        <w:ind w:left="3660" w:hanging="360"/>
-      </w:pPr>
-    </w:lvl>
-    <w:lvl w:ilvl="5" w:tplc="0809001B" w:tentative="1">
-      <w:start w:val="1"/>
-      <w:numFmt w:val="lowerRoman"/>
-      <w:lvlText w:val="%6."/>
-      <w:lvlJc w:val="right"/>
-      <w:pPr>
-        <w:ind w:left="4380" w:hanging="180"/>
-      </w:pPr>
-    </w:lvl>
-    <w:lvl w:ilvl="6" w:tplc="0809000F" w:tentative="1">
-      <w:start w:val="1"/>
-      <w:numFmt w:val="decimal"/>
-      <w:lvlText w:val="%7."/>
-      <w:lvlJc w:val="left"/>
-      <w:pPr>
-        <w:ind w:left="5100" w:hanging="360"/>
-      </w:pPr>
-    </w:lvl>
-    <w:lvl w:ilvl="7" w:tplc="08090019" w:tentative="1">
-      <w:start w:val="1"/>
-      <w:numFmt w:val="lowerLetter"/>
-      <w:lvlText w:val="%8."/>
-      <w:lvlJc w:val="left"/>
-      <w:pPr>
-        <w:ind w:left="5820" w:hanging="360"/>
-      </w:pPr>
-    </w:lvl>
-    <w:lvl w:ilvl="8" w:tplc="0809001B" w:tentative="1">
-      <w:start w:val="1"/>
-      <w:numFmt w:val="lowerRoman"/>
-      <w:lvlText w:val="%9."/>
-      <w:lvlJc w:val="right"/>
-      <w:pPr>
-        <w:ind w:left="6540" w:hanging="180"/>
-      </w:pPr>
-    </w:lvl>
-  </w:abstractNum>
-  <w:abstractNum w:abstractNumId="36" w15:restartNumberingAfterBreak="0">
-    <w:nsid w:val="6CCA4088"/>
-    <w:multiLevelType w:val="hybridMultilevel"/>
-    <w:tmpl w:val="9048BA2E"/>
-    <w:lvl w:ilvl="0" w:tplc="5EAA194A">
-      <w:start w:val="1"/>
-      <w:numFmt w:val="decimal"/>
-      <w:lvlText w:val="%1."/>
-      <w:lvlJc w:val="left"/>
-      <w:pPr>
-        <w:ind w:left="840" w:hanging="360"/>
-      </w:pPr>
-      <w:rPr>
-        <w:rFonts w:hint="default"/>
-      </w:rPr>
-    </w:lvl>
-    <w:lvl w:ilvl="1" w:tplc="04090019" w:tentative="1">
-      <w:start w:val="1"/>
-      <w:numFmt w:val="lowerLetter"/>
-      <w:lvlText w:val="%2)"/>
-      <w:lvlJc w:val="left"/>
-      <w:pPr>
-        <w:ind w:left="1320" w:hanging="420"/>
-      </w:pPr>
-    </w:lvl>
-    <w:lvl w:ilvl="2" w:tplc="0409001B" w:tentative="1">
-      <w:start w:val="1"/>
-      <w:numFmt w:val="lowerRoman"/>
-      <w:lvlText w:val="%3."/>
-      <w:lvlJc w:val="right"/>
-      <w:pPr>
-        <w:ind w:left="1740" w:hanging="420"/>
-      </w:pPr>
-    </w:lvl>
-    <w:lvl w:ilvl="3" w:tplc="0409000F" w:tentative="1">
-      <w:start w:val="1"/>
-      <w:numFmt w:val="decimal"/>
-      <w:lvlText w:val="%4."/>
-      <w:lvlJc w:val="left"/>
-      <w:pPr>
-        <w:ind w:left="2160" w:hanging="420"/>
-      </w:pPr>
-    </w:lvl>
-    <w:lvl w:ilvl="4" w:tplc="04090019" w:tentative="1">
-      <w:start w:val="1"/>
-      <w:numFmt w:val="lowerLetter"/>
-      <w:lvlText w:val="%5)"/>
-      <w:lvlJc w:val="left"/>
-      <w:pPr>
-        <w:ind w:left="2580" w:hanging="420"/>
-      </w:pPr>
-    </w:lvl>
-    <w:lvl w:ilvl="5" w:tplc="0409001B" w:tentative="1">
-      <w:start w:val="1"/>
-      <w:numFmt w:val="lowerRoman"/>
-      <w:lvlText w:val="%6."/>
-      <w:lvlJc w:val="right"/>
-      <w:pPr>
-        <w:ind w:left="3000" w:hanging="420"/>
-      </w:pPr>
-    </w:lvl>
-    <w:lvl w:ilvl="6" w:tplc="0409000F" w:tentative="1">
-      <w:start w:val="1"/>
-      <w:numFmt w:val="decimal"/>
-      <w:lvlText w:val="%7."/>
-      <w:lvlJc w:val="left"/>
-      <w:pPr>
-        <w:ind w:left="3420" w:hanging="420"/>
-      </w:pPr>
-    </w:lvl>
-    <w:lvl w:ilvl="7" w:tplc="04090019" w:tentative="1">
-      <w:start w:val="1"/>
-      <w:numFmt w:val="lowerLetter"/>
-      <w:lvlText w:val="%8)"/>
-      <w:lvlJc w:val="left"/>
-      <w:pPr>
-        <w:ind w:left="3840" w:hanging="420"/>
-      </w:pPr>
-    </w:lvl>
-    <w:lvl w:ilvl="8" w:tplc="0409001B" w:tentative="1">
-      <w:start w:val="1"/>
-      <w:numFmt w:val="lowerRoman"/>
-      <w:lvlText w:val="%9."/>
-      <w:lvlJc w:val="right"/>
-      <w:pPr>
-        <w:ind w:left="4260" w:hanging="420"/>
-      </w:pPr>
-    </w:lvl>
-  </w:abstractNum>
   <w:abstractNum w:abstractNumId="37" w15:restartNumberingAfterBreak="0">
-    <w:nsid w:val="6DBB72C5"/>
+    <w:nsid w:val="64000F7A"/>
     <w:multiLevelType w:val="hybridMultilevel"/>
     <w:tmpl w:val="265E6D16"/>
     <w:lvl w:ilvl="0" w:tplc="B1BC30EC">
@@ -26806,6 +29378,376 @@
     </w:lvl>
   </w:abstractNum>
   <w:abstractNum w:abstractNumId="38" w15:restartNumberingAfterBreak="0">
+    <w:nsid w:val="66337DEF"/>
+    <w:multiLevelType w:val="hybridMultilevel"/>
+    <w:tmpl w:val="5F0E14EE"/>
+    <w:lvl w:ilvl="0" w:tplc="73FE3BBE">
+      <w:start w:val="1"/>
+      <w:numFmt w:val="decimal"/>
+      <w:lvlText w:val="%1)"/>
+      <w:lvlJc w:val="left"/>
+      <w:pPr>
+        <w:ind w:left="780" w:hanging="360"/>
+      </w:pPr>
+      <w:rPr>
+        <w:rFonts w:hint="default"/>
+      </w:rPr>
+    </w:lvl>
+    <w:lvl w:ilvl="1" w:tplc="08090019" w:tentative="1">
+      <w:start w:val="1"/>
+      <w:numFmt w:val="lowerLetter"/>
+      <w:lvlText w:val="%2."/>
+      <w:lvlJc w:val="left"/>
+      <w:pPr>
+        <w:ind w:left="1500" w:hanging="360"/>
+      </w:pPr>
+    </w:lvl>
+    <w:lvl w:ilvl="2" w:tplc="0809001B" w:tentative="1">
+      <w:start w:val="1"/>
+      <w:numFmt w:val="lowerRoman"/>
+      <w:lvlText w:val="%3."/>
+      <w:lvlJc w:val="right"/>
+      <w:pPr>
+        <w:ind w:left="2220" w:hanging="180"/>
+      </w:pPr>
+    </w:lvl>
+    <w:lvl w:ilvl="3" w:tplc="0809000F" w:tentative="1">
+      <w:start w:val="1"/>
+      <w:numFmt w:val="decimal"/>
+      <w:lvlText w:val="%4."/>
+      <w:lvlJc w:val="left"/>
+      <w:pPr>
+        <w:ind w:left="2940" w:hanging="360"/>
+      </w:pPr>
+    </w:lvl>
+    <w:lvl w:ilvl="4" w:tplc="08090019" w:tentative="1">
+      <w:start w:val="1"/>
+      <w:numFmt w:val="lowerLetter"/>
+      <w:lvlText w:val="%5."/>
+      <w:lvlJc w:val="left"/>
+      <w:pPr>
+        <w:ind w:left="3660" w:hanging="360"/>
+      </w:pPr>
+    </w:lvl>
+    <w:lvl w:ilvl="5" w:tplc="0809001B" w:tentative="1">
+      <w:start w:val="1"/>
+      <w:numFmt w:val="lowerRoman"/>
+      <w:lvlText w:val="%6."/>
+      <w:lvlJc w:val="right"/>
+      <w:pPr>
+        <w:ind w:left="4380" w:hanging="180"/>
+      </w:pPr>
+    </w:lvl>
+    <w:lvl w:ilvl="6" w:tplc="0809000F" w:tentative="1">
+      <w:start w:val="1"/>
+      <w:numFmt w:val="decimal"/>
+      <w:lvlText w:val="%7."/>
+      <w:lvlJc w:val="left"/>
+      <w:pPr>
+        <w:ind w:left="5100" w:hanging="360"/>
+      </w:pPr>
+    </w:lvl>
+    <w:lvl w:ilvl="7" w:tplc="08090019" w:tentative="1">
+      <w:start w:val="1"/>
+      <w:numFmt w:val="lowerLetter"/>
+      <w:lvlText w:val="%8."/>
+      <w:lvlJc w:val="left"/>
+      <w:pPr>
+        <w:ind w:left="5820" w:hanging="360"/>
+      </w:pPr>
+    </w:lvl>
+    <w:lvl w:ilvl="8" w:tplc="0809001B" w:tentative="1">
+      <w:start w:val="1"/>
+      <w:numFmt w:val="lowerRoman"/>
+      <w:lvlText w:val="%9."/>
+      <w:lvlJc w:val="right"/>
+      <w:pPr>
+        <w:ind w:left="6540" w:hanging="180"/>
+      </w:pPr>
+    </w:lvl>
+  </w:abstractNum>
+  <w:abstractNum w:abstractNumId="39" w15:restartNumberingAfterBreak="0">
+    <w:nsid w:val="6CCA4088"/>
+    <w:multiLevelType w:val="hybridMultilevel"/>
+    <w:tmpl w:val="9048BA2E"/>
+    <w:lvl w:ilvl="0" w:tplc="5EAA194A">
+      <w:start w:val="1"/>
+      <w:numFmt w:val="decimal"/>
+      <w:lvlText w:val="%1."/>
+      <w:lvlJc w:val="left"/>
+      <w:pPr>
+        <w:ind w:left="840" w:hanging="360"/>
+      </w:pPr>
+      <w:rPr>
+        <w:rFonts w:hint="default"/>
+      </w:rPr>
+    </w:lvl>
+    <w:lvl w:ilvl="1" w:tplc="04090019" w:tentative="1">
+      <w:start w:val="1"/>
+      <w:numFmt w:val="lowerLetter"/>
+      <w:lvlText w:val="%2)"/>
+      <w:lvlJc w:val="left"/>
+      <w:pPr>
+        <w:ind w:left="1320" w:hanging="420"/>
+      </w:pPr>
+    </w:lvl>
+    <w:lvl w:ilvl="2" w:tplc="0409001B" w:tentative="1">
+      <w:start w:val="1"/>
+      <w:numFmt w:val="lowerRoman"/>
+      <w:lvlText w:val="%3."/>
+      <w:lvlJc w:val="right"/>
+      <w:pPr>
+        <w:ind w:left="1740" w:hanging="420"/>
+      </w:pPr>
+    </w:lvl>
+    <w:lvl w:ilvl="3" w:tplc="0409000F" w:tentative="1">
+      <w:start w:val="1"/>
+      <w:numFmt w:val="decimal"/>
+      <w:lvlText w:val="%4."/>
+      <w:lvlJc w:val="left"/>
+      <w:pPr>
+        <w:ind w:left="2160" w:hanging="420"/>
+      </w:pPr>
+    </w:lvl>
+    <w:lvl w:ilvl="4" w:tplc="04090019" w:tentative="1">
+      <w:start w:val="1"/>
+      <w:numFmt w:val="lowerLetter"/>
+      <w:lvlText w:val="%5)"/>
+      <w:lvlJc w:val="left"/>
+      <w:pPr>
+        <w:ind w:left="2580" w:hanging="420"/>
+      </w:pPr>
+    </w:lvl>
+    <w:lvl w:ilvl="5" w:tplc="0409001B" w:tentative="1">
+      <w:start w:val="1"/>
+      <w:numFmt w:val="lowerRoman"/>
+      <w:lvlText w:val="%6."/>
+      <w:lvlJc w:val="right"/>
+      <w:pPr>
+        <w:ind w:left="3000" w:hanging="420"/>
+      </w:pPr>
+    </w:lvl>
+    <w:lvl w:ilvl="6" w:tplc="0409000F" w:tentative="1">
+      <w:start w:val="1"/>
+      <w:numFmt w:val="decimal"/>
+      <w:lvlText w:val="%7."/>
+      <w:lvlJc w:val="left"/>
+      <w:pPr>
+        <w:ind w:left="3420" w:hanging="420"/>
+      </w:pPr>
+    </w:lvl>
+    <w:lvl w:ilvl="7" w:tplc="04090019" w:tentative="1">
+      <w:start w:val="1"/>
+      <w:numFmt w:val="lowerLetter"/>
+      <w:lvlText w:val="%8)"/>
+      <w:lvlJc w:val="left"/>
+      <w:pPr>
+        <w:ind w:left="3840" w:hanging="420"/>
+      </w:pPr>
+    </w:lvl>
+    <w:lvl w:ilvl="8" w:tplc="0409001B" w:tentative="1">
+      <w:start w:val="1"/>
+      <w:numFmt w:val="lowerRoman"/>
+      <w:lvlText w:val="%9."/>
+      <w:lvlJc w:val="right"/>
+      <w:pPr>
+        <w:ind w:left="4260" w:hanging="420"/>
+      </w:pPr>
+    </w:lvl>
+  </w:abstractNum>
+  <w:abstractNum w:abstractNumId="40" w15:restartNumberingAfterBreak="0">
+    <w:nsid w:val="6DBB72C5"/>
+    <w:multiLevelType w:val="hybridMultilevel"/>
+    <w:tmpl w:val="265E6D16"/>
+    <w:lvl w:ilvl="0" w:tplc="B1BC30EC">
+      <w:start w:val="1"/>
+      <w:numFmt w:val="decimal"/>
+      <w:lvlText w:val="%1:"/>
+      <w:lvlJc w:val="left"/>
+      <w:pPr>
+        <w:ind w:left="420" w:hanging="420"/>
+      </w:pPr>
+      <w:rPr>
+        <w:rFonts w:ascii="Times New Roman" w:hAnsi="Times New Roman" w:hint="default"/>
+        <w:b w:val="0"/>
+        <w:i w:val="0"/>
+        <w:sz w:val="18"/>
+        <w:szCs w:val="18"/>
+      </w:rPr>
+    </w:lvl>
+    <w:lvl w:ilvl="1" w:tplc="8500B734">
+      <w:start w:val="1"/>
+      <w:numFmt w:val="decimal"/>
+      <w:lvlText w:val="%2）"/>
+      <w:lvlJc w:val="left"/>
+      <w:pPr>
+        <w:ind w:left="780" w:hanging="360"/>
+      </w:pPr>
+      <w:rPr>
+        <w:rFonts w:hint="default"/>
+      </w:rPr>
+    </w:lvl>
+    <w:lvl w:ilvl="2" w:tplc="0409001B" w:tentative="1">
+      <w:start w:val="1"/>
+      <w:numFmt w:val="lowerRoman"/>
+      <w:lvlText w:val="%3."/>
+      <w:lvlJc w:val="right"/>
+      <w:pPr>
+        <w:ind w:left="1260" w:hanging="420"/>
+      </w:pPr>
+    </w:lvl>
+    <w:lvl w:ilvl="3" w:tplc="0409000F" w:tentative="1">
+      <w:start w:val="1"/>
+      <w:numFmt w:val="decimal"/>
+      <w:lvlText w:val="%4."/>
+      <w:lvlJc w:val="left"/>
+      <w:pPr>
+        <w:ind w:left="1680" w:hanging="420"/>
+      </w:pPr>
+    </w:lvl>
+    <w:lvl w:ilvl="4" w:tplc="04090019" w:tentative="1">
+      <w:start w:val="1"/>
+      <w:numFmt w:val="lowerLetter"/>
+      <w:lvlText w:val="%5)"/>
+      <w:lvlJc w:val="left"/>
+      <w:pPr>
+        <w:ind w:left="2100" w:hanging="420"/>
+      </w:pPr>
+    </w:lvl>
+    <w:lvl w:ilvl="5" w:tplc="0409001B" w:tentative="1">
+      <w:start w:val="1"/>
+      <w:numFmt w:val="lowerRoman"/>
+      <w:lvlText w:val="%6."/>
+      <w:lvlJc w:val="right"/>
+      <w:pPr>
+        <w:ind w:left="2520" w:hanging="420"/>
+      </w:pPr>
+    </w:lvl>
+    <w:lvl w:ilvl="6" w:tplc="0409000F" w:tentative="1">
+      <w:start w:val="1"/>
+      <w:numFmt w:val="decimal"/>
+      <w:lvlText w:val="%7."/>
+      <w:lvlJc w:val="left"/>
+      <w:pPr>
+        <w:ind w:left="2940" w:hanging="420"/>
+      </w:pPr>
+    </w:lvl>
+    <w:lvl w:ilvl="7" w:tplc="04090019" w:tentative="1">
+      <w:start w:val="1"/>
+      <w:numFmt w:val="lowerLetter"/>
+      <w:lvlText w:val="%8)"/>
+      <w:lvlJc w:val="left"/>
+      <w:pPr>
+        <w:ind w:left="3360" w:hanging="420"/>
+      </w:pPr>
+    </w:lvl>
+    <w:lvl w:ilvl="8" w:tplc="0409001B" w:tentative="1">
+      <w:start w:val="1"/>
+      <w:numFmt w:val="lowerRoman"/>
+      <w:lvlText w:val="%9."/>
+      <w:lvlJc w:val="right"/>
+      <w:pPr>
+        <w:ind w:left="3780" w:hanging="420"/>
+      </w:pPr>
+    </w:lvl>
+  </w:abstractNum>
+  <w:abstractNum w:abstractNumId="41" w15:restartNumberingAfterBreak="0">
+    <w:nsid w:val="725A26A7"/>
+    <w:multiLevelType w:val="hybridMultilevel"/>
+    <w:tmpl w:val="265E6D16"/>
+    <w:lvl w:ilvl="0" w:tplc="B1BC30EC">
+      <w:start w:val="1"/>
+      <w:numFmt w:val="decimal"/>
+      <w:lvlText w:val="%1:"/>
+      <w:lvlJc w:val="left"/>
+      <w:pPr>
+        <w:ind w:left="420" w:hanging="420"/>
+      </w:pPr>
+      <w:rPr>
+        <w:rFonts w:ascii="Times New Roman" w:hAnsi="Times New Roman" w:hint="default"/>
+        <w:b w:val="0"/>
+        <w:i w:val="0"/>
+        <w:sz w:val="18"/>
+        <w:szCs w:val="18"/>
+      </w:rPr>
+    </w:lvl>
+    <w:lvl w:ilvl="1" w:tplc="8500B734">
+      <w:start w:val="1"/>
+      <w:numFmt w:val="decimal"/>
+      <w:lvlText w:val="%2）"/>
+      <w:lvlJc w:val="left"/>
+      <w:pPr>
+        <w:ind w:left="780" w:hanging="360"/>
+      </w:pPr>
+      <w:rPr>
+        <w:rFonts w:hint="default"/>
+      </w:rPr>
+    </w:lvl>
+    <w:lvl w:ilvl="2" w:tplc="0409001B" w:tentative="1">
+      <w:start w:val="1"/>
+      <w:numFmt w:val="lowerRoman"/>
+      <w:lvlText w:val="%3."/>
+      <w:lvlJc w:val="right"/>
+      <w:pPr>
+        <w:ind w:left="1260" w:hanging="420"/>
+      </w:pPr>
+    </w:lvl>
+    <w:lvl w:ilvl="3" w:tplc="0409000F" w:tentative="1">
+      <w:start w:val="1"/>
+      <w:numFmt w:val="decimal"/>
+      <w:lvlText w:val="%4."/>
+      <w:lvlJc w:val="left"/>
+      <w:pPr>
+        <w:ind w:left="1680" w:hanging="420"/>
+      </w:pPr>
+    </w:lvl>
+    <w:lvl w:ilvl="4" w:tplc="04090019" w:tentative="1">
+      <w:start w:val="1"/>
+      <w:numFmt w:val="lowerLetter"/>
+      <w:lvlText w:val="%5)"/>
+      <w:lvlJc w:val="left"/>
+      <w:pPr>
+        <w:ind w:left="2100" w:hanging="420"/>
+      </w:pPr>
+    </w:lvl>
+    <w:lvl w:ilvl="5" w:tplc="0409001B" w:tentative="1">
+      <w:start w:val="1"/>
+      <w:numFmt w:val="lowerRoman"/>
+      <w:lvlText w:val="%6."/>
+      <w:lvlJc w:val="right"/>
+      <w:pPr>
+        <w:ind w:left="2520" w:hanging="420"/>
+      </w:pPr>
+    </w:lvl>
+    <w:lvl w:ilvl="6" w:tplc="0409000F" w:tentative="1">
+      <w:start w:val="1"/>
+      <w:numFmt w:val="decimal"/>
+      <w:lvlText w:val="%7."/>
+      <w:lvlJc w:val="left"/>
+      <w:pPr>
+        <w:ind w:left="2940" w:hanging="420"/>
+      </w:pPr>
+    </w:lvl>
+    <w:lvl w:ilvl="7" w:tplc="04090019" w:tentative="1">
+      <w:start w:val="1"/>
+      <w:numFmt w:val="lowerLetter"/>
+      <w:lvlText w:val="%8)"/>
+      <w:lvlJc w:val="left"/>
+      <w:pPr>
+        <w:ind w:left="3360" w:hanging="420"/>
+      </w:pPr>
+    </w:lvl>
+    <w:lvl w:ilvl="8" w:tplc="0409001B" w:tentative="1">
+      <w:start w:val="1"/>
+      <w:numFmt w:val="lowerRoman"/>
+      <w:lvlText w:val="%9."/>
+      <w:lvlJc w:val="right"/>
+      <w:pPr>
+        <w:ind w:left="3780" w:hanging="420"/>
+      </w:pPr>
+    </w:lvl>
+  </w:abstractNum>
+  <w:abstractNum w:abstractNumId="42" w15:restartNumberingAfterBreak="0">
     <w:nsid w:val="73B65A38"/>
     <w:multiLevelType w:val="hybridMultilevel"/>
     <w:tmpl w:val="D16249F6"/>
@@ -26895,22 +29837,22 @@
     </w:lvl>
   </w:abstractNum>
   <w:num w:numId="1">
-    <w:abstractNumId w:val="22"/>
+    <w:abstractNumId w:val="23"/>
   </w:num>
   <w:num w:numId="2">
-    <w:abstractNumId w:val="30"/>
+    <w:abstractNumId w:val="31"/>
   </w:num>
   <w:num w:numId="3">
     <w:abstractNumId w:val="0"/>
   </w:num>
   <w:num w:numId="4">
-    <w:abstractNumId w:val="27"/>
+    <w:abstractNumId w:val="28"/>
   </w:num>
   <w:num w:numId="5">
     <w:abstractNumId w:val="9"/>
   </w:num>
   <w:num w:numId="6">
-    <w:abstractNumId w:val="21"/>
+    <w:abstractNumId w:val="22"/>
   </w:num>
   <w:num w:numId="7">
     <w:abstractNumId w:val="15"/>
@@ -27050,7 +29992,7 @@
     </w:lvlOverride>
   </w:num>
   <w:num w:numId="10">
-    <w:abstractNumId w:val="34"/>
+    <w:abstractNumId w:val="36"/>
   </w:num>
   <w:num w:numId="11">
     <w:abstractNumId w:val="5"/>
@@ -27062,7 +30004,7 @@
     <w:abstractNumId w:val="11"/>
   </w:num>
   <w:num w:numId="14">
-    <w:abstractNumId w:val="29"/>
+    <w:abstractNumId w:val="30"/>
   </w:num>
   <w:num w:numId="15">
     <w:abstractNumId w:val="8"/>
@@ -27101,25 +30043,25 @@
     <w:abstractNumId w:val="1"/>
   </w:num>
   <w:num w:numId="18">
-    <w:abstractNumId w:val="19"/>
+    <w:abstractNumId w:val="20"/>
   </w:num>
   <w:num w:numId="19">
     <w:abstractNumId w:val="14"/>
   </w:num>
   <w:num w:numId="20">
-    <w:abstractNumId w:val="23"/>
+    <w:abstractNumId w:val="24"/>
   </w:num>
   <w:num w:numId="21">
-    <w:abstractNumId w:val="36"/>
+    <w:abstractNumId w:val="39"/>
   </w:num>
   <w:num w:numId="22">
-    <w:abstractNumId w:val="33"/>
+    <w:abstractNumId w:val="34"/>
   </w:num>
   <w:num w:numId="23">
-    <w:abstractNumId w:val="18"/>
+    <w:abstractNumId w:val="19"/>
   </w:num>
   <w:num w:numId="24">
-    <w:abstractNumId w:val="20"/>
+    <w:abstractNumId w:val="21"/>
   </w:num>
   <w:num w:numId="25">
     <w:abstractNumId w:val="3"/>
@@ -27128,13 +30070,13 @@
     <w:abstractNumId w:val="13"/>
   </w:num>
   <w:num w:numId="27">
-    <w:abstractNumId w:val="31"/>
+    <w:abstractNumId w:val="32"/>
   </w:num>
   <w:num w:numId="28">
-    <w:abstractNumId w:val="26"/>
+    <w:abstractNumId w:val="27"/>
   </w:num>
   <w:num w:numId="29">
-    <w:abstractNumId w:val="25"/>
+    <w:abstractNumId w:val="26"/>
   </w:num>
   <w:num w:numId="30">
     <w:abstractNumId w:val="7"/>
@@ -27143,10 +30085,10 @@
     <w:abstractNumId w:val="2"/>
   </w:num>
   <w:num w:numId="32">
-    <w:abstractNumId w:val="35"/>
+    <w:abstractNumId w:val="38"/>
   </w:num>
   <w:num w:numId="33">
-    <w:abstractNumId w:val="38"/>
+    <w:abstractNumId w:val="42"/>
   </w:num>
   <w:num w:numId="34">
     <w:abstractNumId w:val="16"/>
@@ -27155,22 +30097,34 @@
     <w:abstractNumId w:val="12"/>
   </w:num>
   <w:num w:numId="36">
-    <w:abstractNumId w:val="37"/>
+    <w:abstractNumId w:val="40"/>
   </w:num>
   <w:num w:numId="37">
-    <w:abstractNumId w:val="32"/>
+    <w:abstractNumId w:val="33"/>
   </w:num>
   <w:num w:numId="38">
     <w:abstractNumId w:val="17"/>
   </w:num>
   <w:num w:numId="39">
-    <w:abstractNumId w:val="28"/>
+    <w:abstractNumId w:val="29"/>
   </w:num>
   <w:num w:numId="40">
     <w:abstractNumId w:val="6"/>
   </w:num>
   <w:num w:numId="41">
-    <w:abstractNumId w:val="24"/>
+    <w:abstractNumId w:val="25"/>
+  </w:num>
+  <w:num w:numId="42">
+    <w:abstractNumId w:val="37"/>
+  </w:num>
+  <w:num w:numId="43">
+    <w:abstractNumId w:val="18"/>
+  </w:num>
+  <w:num w:numId="44">
+    <w:abstractNumId w:val="35"/>
+  </w:num>
+  <w:num w:numId="45">
+    <w:abstractNumId w:val="41"/>
   </w:num>
 </w:numbering>
 </file>
@@ -29304,7 +32258,7 @@
 </file>
 
 <file path=customXml/itemProps1.xml><?xml version="1.0" encoding="utf-8"?>
-<ds:datastoreItem xmlns:ds="http://schemas.openxmlformats.org/officeDocument/2006/customXml" ds:itemID="{79DCA881-6F6A-406C-9977-6C45EF7DBB17}">
+<ds:datastoreItem xmlns:ds="http://schemas.openxmlformats.org/officeDocument/2006/customXml" ds:itemID="{8A35D052-5121-476B-ABF7-3313DDE586DF}">
   <ds:schemaRefs>
     <ds:schemaRef ds:uri="http://schemas.openxmlformats.org/officeDocument/2006/bibliography"/>
   </ds:schemaRefs>

</xml_diff>